<commit_message>
v7.4- Bug fixes and improvements!
</commit_message>
<xml_diff>
--- a/READ ME.docx
+++ b/READ ME.docx
@@ -614,49 +614,6 @@
       <w:pPr>
         <w:rPr>
           <w:rStyle w:val="Hyperlink"/>
-          <w:color w:val="auto"/>
-          <w:sz w:val="36"/>
-          <w:szCs w:val="36"/>
-          <w:u w:val="none"/>
-        </w:rPr>
-      </w:pPr>
-      <w:r>
-        <w:rPr>
-          <w:rStyle w:val="Hyperlink"/>
-          <w:b/>
-          <w:bCs/>
-          <w:color w:val="auto"/>
-          <w:sz w:val="36"/>
-          <w:szCs w:val="36"/>
-          <w:u w:val="none"/>
-        </w:rPr>
-        <w:t>2</w:t>
-      </w:r>
-      <w:r>
-        <w:rPr>
-          <w:rStyle w:val="Hyperlink"/>
-          <w:b/>
-          <w:bCs/>
-          <w:color w:val="auto"/>
-          <w:sz w:val="36"/>
-          <w:szCs w:val="36"/>
-          <w:u w:val="none"/>
-        </w:rPr>
-        <w:t xml:space="preserve">) WARNING- </w:t>
-      </w:r>
-      <w:r>
-        <w:rPr>
-          <w:rStyle w:val="Hyperlink"/>
-          <w:color w:val="auto"/>
-          <w:sz w:val="36"/>
-          <w:szCs w:val="36"/>
-          <w:u w:val="none"/>
-        </w:rPr>
-        <w:t xml:space="preserve">Don’t try to alter the values in the </w:t>
-      </w:r>
-      <w:r>
-        <w:rPr>
-          <w:rStyle w:val="Hyperlink"/>
           <w:i/>
           <w:iCs/>
           <w:color w:val="auto"/>
@@ -664,38 +621,509 @@
           <w:szCs w:val="36"/>
           <w:u w:val="none"/>
         </w:rPr>
-        <w:t>Data</w:t>
-      </w:r>
-      <w:r>
-        <w:rPr>
-          <w:rStyle w:val="Hyperlink"/>
-          <w:color w:val="auto"/>
-          <w:sz w:val="36"/>
-          <w:szCs w:val="36"/>
-          <w:u w:val="none"/>
-        </w:rPr>
-        <w:t xml:space="preserve"> table of </w:t>
-      </w:r>
-      <w:proofErr w:type="spellStart"/>
-      <w:r>
-        <w:rPr>
+      </w:pPr>
+      <w:r>
+        <w:rPr>
+          <w:rStyle w:val="Hyperlink"/>
+          <w:color w:val="auto"/>
+          <w:sz w:val="36"/>
+          <w:szCs w:val="36"/>
+          <w:u w:val="none"/>
+        </w:rPr>
+        <w:t>If</w:t>
+      </w:r>
+      <w:r>
+        <w:rPr>
+          <w:rStyle w:val="Hyperlink"/>
+          <w:color w:val="auto"/>
+          <w:sz w:val="36"/>
+          <w:szCs w:val="36"/>
+          <w:u w:val="none"/>
+        </w:rPr>
+        <w:t xml:space="preserve"> still after doing this, game does not launch and show a dialog box saying: </w:t>
+      </w:r>
+      <w:r>
+        <w:rPr>
+          <w:rStyle w:val="Hyperlink"/>
           <w:i/>
           <w:iCs/>
-          <w:sz w:val="36"/>
-          <w:szCs w:val="36"/>
-        </w:rPr>
-        <w:t>DB.sqlite</w:t>
-      </w:r>
-      <w:proofErr w:type="spellEnd"/>
-      <w:r>
-        <w:rPr>
-          <w:rStyle w:val="Hyperlink"/>
-          <w:color w:val="auto"/>
-          <w:sz w:val="36"/>
-          <w:szCs w:val="36"/>
-          <w:u w:val="none"/>
-        </w:rPr>
-        <w:t xml:space="preserve">, if you do, all your best time records will be erased in result of </w:t>
+          <w:color w:val="auto"/>
+          <w:sz w:val="36"/>
+          <w:szCs w:val="36"/>
+          <w:u w:val="none"/>
+        </w:rPr>
+        <w:t>Operation did not complete successfully because a file contains a virus or potentially unwanted software.</w:t>
+      </w:r>
+    </w:p>
+    <w:p>
+      <w:pPr>
+        <w:rPr>
+          <w:rStyle w:val="Hyperlink"/>
+          <w:color w:val="auto"/>
+          <w:sz w:val="36"/>
+          <w:szCs w:val="36"/>
+          <w:u w:val="none"/>
+        </w:rPr>
+      </w:pPr>
+      <w:r>
+        <w:rPr>
+          <w:rStyle w:val="Hyperlink"/>
+          <w:color w:val="auto"/>
+          <w:sz w:val="36"/>
+          <w:szCs w:val="36"/>
+          <w:u w:val="none"/>
+        </w:rPr>
+        <w:lastRenderedPageBreak/>
+        <w:t>This is because a substandard windows feature named</w:t>
+      </w:r>
+      <w:r>
+        <w:rPr>
+          <w:rStyle w:val="Hyperlink"/>
+          <w:color w:val="auto"/>
+          <w:sz w:val="36"/>
+          <w:szCs w:val="36"/>
+          <w:u w:val="none"/>
+        </w:rPr>
+        <w:t xml:space="preserve"> </w:t>
+      </w:r>
+      <w:r>
+        <w:rPr>
+          <w:rStyle w:val="Hyperlink"/>
+          <w:b/>
+          <w:bCs/>
+          <w:color w:val="auto"/>
+          <w:sz w:val="36"/>
+          <w:szCs w:val="36"/>
+          <w:u w:val="none"/>
+        </w:rPr>
+        <w:t>Real-time protection</w:t>
+      </w:r>
+      <w:r>
+        <w:rPr>
+          <w:rStyle w:val="Hyperlink"/>
+          <w:b/>
+          <w:bCs/>
+          <w:color w:val="auto"/>
+          <w:sz w:val="36"/>
+          <w:szCs w:val="36"/>
+          <w:u w:val="none"/>
+        </w:rPr>
+        <w:t xml:space="preserve"> </w:t>
+      </w:r>
+      <w:r>
+        <w:rPr>
+          <w:rStyle w:val="Hyperlink"/>
+          <w:color w:val="auto"/>
+          <w:sz w:val="36"/>
+          <w:szCs w:val="36"/>
+          <w:u w:val="none"/>
+        </w:rPr>
+        <w:t>just speaks the same dialog for any unrecognized application.</w:t>
+      </w:r>
+    </w:p>
+    <w:p>
+      <w:pPr>
+        <w:rPr>
+          <w:rStyle w:val="Hyperlink"/>
+          <w:color w:val="auto"/>
+          <w:sz w:val="36"/>
+          <w:szCs w:val="36"/>
+          <w:u w:val="none"/>
+        </w:rPr>
+      </w:pPr>
+    </w:p>
+    <w:p>
+      <w:pPr>
+        <w:rPr>
+          <w:rStyle w:val="Hyperlink"/>
+          <w:color w:val="auto"/>
+          <w:sz w:val="36"/>
+          <w:szCs w:val="36"/>
+          <w:u w:val="none"/>
+        </w:rPr>
+      </w:pPr>
+      <w:r>
+        <w:rPr>
+          <w:rStyle w:val="Hyperlink"/>
+          <w:color w:val="auto"/>
+          <w:sz w:val="36"/>
+          <w:szCs w:val="36"/>
+          <w:u w:val="none"/>
+        </w:rPr>
+        <w:t xml:space="preserve">You can disable </w:t>
+      </w:r>
+      <w:r>
+        <w:rPr>
+          <w:rStyle w:val="Hyperlink"/>
+          <w:color w:val="auto"/>
+          <w:sz w:val="36"/>
+          <w:szCs w:val="36"/>
+          <w:u w:val="none"/>
+        </w:rPr>
+        <w:t xml:space="preserve">it </w:t>
+      </w:r>
+      <w:r>
+        <w:rPr>
+          <w:rStyle w:val="Hyperlink"/>
+          <w:color w:val="auto"/>
+          <w:sz w:val="36"/>
+          <w:szCs w:val="36"/>
+          <w:u w:val="none"/>
+        </w:rPr>
+        <w:t>by going to</w:t>
+      </w:r>
+      <w:r>
+        <w:rPr>
+          <w:rStyle w:val="Hyperlink"/>
+          <w:color w:val="auto"/>
+          <w:sz w:val="36"/>
+          <w:szCs w:val="36"/>
+          <w:u w:val="none"/>
+        </w:rPr>
+        <w:t xml:space="preserve"> </w:t>
+      </w:r>
+      <w:r>
+        <w:rPr>
+          <w:rStyle w:val="Hyperlink"/>
+          <w:color w:val="auto"/>
+          <w:sz w:val="36"/>
+          <w:szCs w:val="36"/>
+          <w:u w:val="none"/>
+        </w:rPr>
+        <w:t xml:space="preserve">-&gt; </w:t>
+      </w:r>
+      <w:r>
+        <w:rPr>
+          <w:rStyle w:val="Hyperlink"/>
+          <w:b/>
+          <w:bCs/>
+          <w:color w:val="auto"/>
+          <w:sz w:val="36"/>
+          <w:szCs w:val="36"/>
+          <w:u w:val="none"/>
+        </w:rPr>
+        <w:t>Settings</w:t>
+      </w:r>
+      <w:r>
+        <w:rPr>
+          <w:rStyle w:val="Hyperlink"/>
+          <w:color w:val="auto"/>
+          <w:sz w:val="36"/>
+          <w:szCs w:val="36"/>
+          <w:u w:val="none"/>
+        </w:rPr>
+        <w:t xml:space="preserve"> -&gt; </w:t>
+      </w:r>
+      <w:r>
+        <w:rPr>
+          <w:rStyle w:val="Hyperlink"/>
+          <w:b/>
+          <w:bCs/>
+          <w:color w:val="auto"/>
+          <w:sz w:val="36"/>
+          <w:szCs w:val="36"/>
+          <w:u w:val="none"/>
+        </w:rPr>
+        <w:t>Update &amp; Security</w:t>
+      </w:r>
+      <w:r>
+        <w:rPr>
+          <w:rStyle w:val="Hyperlink"/>
+          <w:color w:val="auto"/>
+          <w:sz w:val="36"/>
+          <w:szCs w:val="36"/>
+          <w:u w:val="none"/>
+        </w:rPr>
+        <w:t xml:space="preserve"> -&gt; </w:t>
+      </w:r>
+      <w:r>
+        <w:rPr>
+          <w:rStyle w:val="Hyperlink"/>
+          <w:b/>
+          <w:bCs/>
+          <w:color w:val="auto"/>
+          <w:sz w:val="36"/>
+          <w:szCs w:val="36"/>
+          <w:u w:val="none"/>
+        </w:rPr>
+        <w:t>Windows Security</w:t>
+      </w:r>
+      <w:r>
+        <w:rPr>
+          <w:rStyle w:val="Hyperlink"/>
+          <w:color w:val="auto"/>
+          <w:sz w:val="36"/>
+          <w:szCs w:val="36"/>
+          <w:u w:val="none"/>
+        </w:rPr>
+        <w:t xml:space="preserve"> -&gt; </w:t>
+      </w:r>
+      <w:r>
+        <w:rPr>
+          <w:rStyle w:val="Hyperlink"/>
+          <w:b/>
+          <w:bCs/>
+          <w:color w:val="auto"/>
+          <w:sz w:val="36"/>
+          <w:szCs w:val="36"/>
+          <w:u w:val="none"/>
+        </w:rPr>
+        <w:t>Virus &amp; threat protection</w:t>
+      </w:r>
+      <w:r>
+        <w:rPr>
+          <w:rStyle w:val="Hyperlink"/>
+          <w:color w:val="auto"/>
+          <w:sz w:val="36"/>
+          <w:szCs w:val="36"/>
+          <w:u w:val="none"/>
+        </w:rPr>
+        <w:t xml:space="preserve"> -&gt;</w:t>
+      </w:r>
+      <w:r>
+        <w:rPr>
+          <w:rStyle w:val="Hyperlink"/>
+          <w:color w:val="auto"/>
+          <w:sz w:val="36"/>
+          <w:szCs w:val="36"/>
+          <w:u w:val="none"/>
+        </w:rPr>
+        <w:t xml:space="preserve"> under</w:t>
+      </w:r>
+      <w:r>
+        <w:rPr>
+          <w:rStyle w:val="Hyperlink"/>
+          <w:color w:val="auto"/>
+          <w:sz w:val="36"/>
+          <w:szCs w:val="36"/>
+          <w:u w:val="none"/>
+        </w:rPr>
+        <w:t xml:space="preserve"> </w:t>
+      </w:r>
+      <w:r>
+        <w:rPr>
+          <w:rStyle w:val="Hyperlink"/>
+          <w:b/>
+          <w:bCs/>
+          <w:color w:val="auto"/>
+          <w:sz w:val="36"/>
+          <w:szCs w:val="36"/>
+          <w:u w:val="none"/>
+        </w:rPr>
+        <w:t>Virus and threat protection settings</w:t>
+      </w:r>
+      <w:r>
+        <w:rPr>
+          <w:rStyle w:val="Hyperlink"/>
+          <w:color w:val="auto"/>
+          <w:sz w:val="36"/>
+          <w:szCs w:val="36"/>
+          <w:u w:val="none"/>
+        </w:rPr>
+        <w:t xml:space="preserve"> -&gt; </w:t>
+      </w:r>
+      <w:r>
+        <w:rPr>
+          <w:rStyle w:val="Hyperlink"/>
+          <w:b/>
+          <w:bCs/>
+          <w:color w:val="auto"/>
+          <w:sz w:val="36"/>
+          <w:szCs w:val="36"/>
+          <w:u w:val="none"/>
+        </w:rPr>
+        <w:t>Manage settings</w:t>
+      </w:r>
+      <w:r>
+        <w:rPr>
+          <w:rStyle w:val="Hyperlink"/>
+          <w:color w:val="auto"/>
+          <w:sz w:val="36"/>
+          <w:szCs w:val="36"/>
+          <w:u w:val="none"/>
+        </w:rPr>
+        <w:t xml:space="preserve"> -&gt; </w:t>
+      </w:r>
+      <w:r>
+        <w:rPr>
+          <w:rStyle w:val="Hyperlink"/>
+          <w:color w:val="auto"/>
+          <w:sz w:val="36"/>
+          <w:szCs w:val="36"/>
+          <w:u w:val="none"/>
+        </w:rPr>
+        <w:t xml:space="preserve">and turn the </w:t>
+      </w:r>
+      <w:r>
+        <w:rPr>
+          <w:rStyle w:val="Hyperlink"/>
+          <w:b/>
+          <w:bCs/>
+          <w:color w:val="auto"/>
+          <w:sz w:val="36"/>
+          <w:szCs w:val="36"/>
+          <w:u w:val="none"/>
+        </w:rPr>
+        <w:t>Real-time protection</w:t>
+      </w:r>
+      <w:r>
+        <w:rPr>
+          <w:rStyle w:val="Hyperlink"/>
+          <w:color w:val="auto"/>
+          <w:sz w:val="36"/>
+          <w:szCs w:val="36"/>
+          <w:u w:val="none"/>
+        </w:rPr>
+        <w:t xml:space="preserve"> off!</w:t>
+      </w:r>
+    </w:p>
+    <w:p>
+      <w:pPr>
+        <w:rPr>
+          <w:rStyle w:val="Hyperlink"/>
+          <w:b/>
+          <w:bCs/>
+          <w:color w:val="auto"/>
+          <w:sz w:val="36"/>
+          <w:szCs w:val="36"/>
+          <w:u w:val="none"/>
+        </w:rPr>
+      </w:pPr>
+    </w:p>
+    <w:p>
+      <w:pPr>
+        <w:rPr>
+          <w:rStyle w:val="Hyperlink"/>
+          <w:color w:val="auto"/>
+          <w:sz w:val="36"/>
+          <w:szCs w:val="36"/>
+          <w:u w:val="none"/>
+        </w:rPr>
+      </w:pPr>
+      <w:r>
+        <w:rPr>
+          <w:rStyle w:val="Hyperlink"/>
+          <w:b/>
+          <w:bCs/>
+          <w:color w:val="auto"/>
+          <w:sz w:val="36"/>
+          <w:szCs w:val="36"/>
+          <w:u w:val="none"/>
+        </w:rPr>
+        <w:t xml:space="preserve">Sources- </w:t>
+      </w:r>
+    </w:p>
+    <w:p>
+      <w:pPr>
+        <w:rPr>
+          <w:rStyle w:val="Hyperlink"/>
+          <w:color w:val="auto"/>
+          <w:sz w:val="36"/>
+          <w:szCs w:val="36"/>
+          <w:u w:val="none"/>
+        </w:rPr>
+      </w:pPr>
+      <w:hyperlink r:id="rId11" w:history="1">
+        <w:r>
+          <w:rPr>
+            <w:rStyle w:val="Hyperlink"/>
+            <w:sz w:val="36"/>
+            <w:szCs w:val="36"/>
+          </w:rPr>
+          <w:t>https://www.youtube.com/watch?v=fRA1JZF-grc</w:t>
+        </w:r>
+      </w:hyperlink>
+    </w:p>
+    <w:p>
+      <w:pPr>
+        <w:rPr>
+          <w:rStyle w:val="Hyperlink"/>
+          <w:color w:val="auto"/>
+          <w:sz w:val="36"/>
+          <w:szCs w:val="36"/>
+          <w:u w:val="none"/>
+        </w:rPr>
+      </w:pPr>
+      <w:hyperlink r:id="rId12" w:history="1">
+        <w:r>
+          <w:rPr>
+            <w:rStyle w:val="Hyperlink"/>
+            <w:sz w:val="36"/>
+            <w:szCs w:val="36"/>
+          </w:rPr>
+          <w:t>https://www.youtube.com/watch?v=_0_A9D0JeVo</w:t>
+        </w:r>
+      </w:hyperlink>
+    </w:p>
+    <w:p>
+      <w:pPr>
+        <w:rPr>
+          <w:rStyle w:val="Hyperlink"/>
+          <w:b/>
+          <w:bCs/>
+          <w:color w:val="auto"/>
+          <w:sz w:val="36"/>
+          <w:szCs w:val="36"/>
+          <w:u w:val="none"/>
+        </w:rPr>
+      </w:pPr>
+    </w:p>
+    <w:p>
+      <w:pPr>
+        <w:rPr>
+          <w:rStyle w:val="Hyperlink"/>
+          <w:b/>
+          <w:bCs/>
+          <w:color w:val="auto"/>
+          <w:sz w:val="36"/>
+          <w:szCs w:val="36"/>
+          <w:u w:val="none"/>
+        </w:rPr>
+      </w:pPr>
+    </w:p>
+    <w:p>
+      <w:pPr>
+        <w:rPr>
+          <w:rStyle w:val="Hyperlink"/>
+          <w:color w:val="auto"/>
+          <w:sz w:val="36"/>
+          <w:szCs w:val="36"/>
+          <w:u w:val="none"/>
+        </w:rPr>
+      </w:pPr>
+      <w:r>
+        <w:rPr>
+          <w:rStyle w:val="Hyperlink"/>
+          <w:b/>
+          <w:bCs/>
+          <w:color w:val="auto"/>
+          <w:sz w:val="36"/>
+          <w:szCs w:val="36"/>
+          <w:u w:val="none"/>
+        </w:rPr>
+        <w:t>2</w:t>
+      </w:r>
+      <w:r>
+        <w:rPr>
+          <w:rStyle w:val="Hyperlink"/>
+          <w:b/>
+          <w:bCs/>
+          <w:color w:val="auto"/>
+          <w:sz w:val="36"/>
+          <w:szCs w:val="36"/>
+          <w:u w:val="none"/>
+        </w:rPr>
+        <w:t xml:space="preserve">) WARNING- </w:t>
+      </w:r>
+      <w:r>
+        <w:rPr>
+          <w:rStyle w:val="Hyperlink"/>
+          <w:color w:val="auto"/>
+          <w:sz w:val="36"/>
+          <w:szCs w:val="36"/>
+          <w:u w:val="none"/>
+        </w:rPr>
+        <w:t xml:space="preserve">Don’t try to alter the values in the </w:t>
       </w:r>
       <w:r>
         <w:rPr>
@@ -707,56 +1135,19 @@
           <w:szCs w:val="36"/>
           <w:u w:val="none"/>
         </w:rPr>
-        <w:t>attempt to cheat</w:t>
-      </w:r>
-      <w:r>
-        <w:rPr>
-          <w:rStyle w:val="Hyperlink"/>
-          <w:color w:val="auto"/>
-          <w:sz w:val="36"/>
-          <w:szCs w:val="36"/>
-          <w:u w:val="none"/>
-        </w:rPr>
-        <w:t>.</w:t>
-      </w:r>
-    </w:p>
-    <w:p>
-      <w:pPr>
-        <w:rPr>
-          <w:b/>
-          <w:bCs/>
-          <w:sz w:val="36"/>
-          <w:szCs w:val="36"/>
-        </w:rPr>
-      </w:pPr>
-    </w:p>
-    <w:p>
-      <w:pPr>
-        <w:rPr>
-          <w:b/>
-          <w:bCs/>
-          <w:sz w:val="36"/>
-          <w:szCs w:val="36"/>
-        </w:rPr>
-      </w:pPr>
-      <w:r>
-        <w:rPr>
-          <w:b/>
-          <w:bCs/>
-          <w:sz w:val="36"/>
-          <w:szCs w:val="36"/>
-        </w:rPr>
-        <w:t>3</w:t>
-      </w:r>
-      <w:r>
-        <w:rPr>
-          <w:b/>
-          <w:bCs/>
-          <w:sz w:val="36"/>
-          <w:szCs w:val="36"/>
-        </w:rPr>
-        <w:t xml:space="preserve">) Music Error- </w:t>
-      </w:r>
+        <w:t>Data</w:t>
+      </w:r>
+      <w:r>
+        <w:rPr>
+          <w:rStyle w:val="Hyperlink"/>
+          <w:color w:val="auto"/>
+          <w:sz w:val="36"/>
+          <w:szCs w:val="36"/>
+          <w:u w:val="none"/>
+        </w:rPr>
+        <w:t xml:space="preserve"> table of </w:t>
+      </w:r>
+      <w:proofErr w:type="spellStart"/>
       <w:r>
         <w:rPr>
           <w:i/>
@@ -764,19 +1155,79 @@
           <w:sz w:val="36"/>
           <w:szCs w:val="36"/>
         </w:rPr>
-        <w:t xml:space="preserve">Failed loading </w:t>
-      </w:r>
-      <w:bookmarkStart w:id="0" w:name="_Hlk54223351"/>
-      <w:r>
-        <w:rPr>
+        <w:t>DB.sqlite</w:t>
+      </w:r>
+      <w:proofErr w:type="spellEnd"/>
+      <w:r>
+        <w:rPr>
+          <w:rStyle w:val="Hyperlink"/>
+          <w:color w:val="auto"/>
+          <w:sz w:val="36"/>
+          <w:szCs w:val="36"/>
+          <w:u w:val="none"/>
+        </w:rPr>
+        <w:t xml:space="preserve">, if you do, all your best time records will be erased in result of </w:t>
+      </w:r>
+      <w:r>
+        <w:rPr>
+          <w:rStyle w:val="Hyperlink"/>
           <w:i/>
           <w:iCs/>
-          <w:sz w:val="36"/>
-          <w:szCs w:val="36"/>
-        </w:rPr>
-        <w:t>libmpg123</w:t>
-      </w:r>
-      <w:bookmarkEnd w:id="0"/>
+          <w:color w:val="auto"/>
+          <w:sz w:val="36"/>
+          <w:szCs w:val="36"/>
+          <w:u w:val="none"/>
+        </w:rPr>
+        <w:t>attempt to cheat</w:t>
+      </w:r>
+      <w:r>
+        <w:rPr>
+          <w:rStyle w:val="Hyperlink"/>
+          <w:color w:val="auto"/>
+          <w:sz w:val="36"/>
+          <w:szCs w:val="36"/>
+          <w:u w:val="none"/>
+        </w:rPr>
+        <w:t>.</w:t>
+      </w:r>
+    </w:p>
+    <w:p>
+      <w:pPr>
+        <w:rPr>
+          <w:b/>
+          <w:bCs/>
+          <w:sz w:val="36"/>
+          <w:szCs w:val="36"/>
+        </w:rPr>
+      </w:pPr>
+    </w:p>
+    <w:p>
+      <w:pPr>
+        <w:rPr>
+          <w:b/>
+          <w:bCs/>
+          <w:sz w:val="36"/>
+          <w:szCs w:val="36"/>
+        </w:rPr>
+      </w:pPr>
+      <w:r>
+        <w:rPr>
+          <w:b/>
+          <w:bCs/>
+          <w:sz w:val="36"/>
+          <w:szCs w:val="36"/>
+        </w:rPr>
+        <w:t>3</w:t>
+      </w:r>
+      <w:r>
+        <w:rPr>
+          <w:b/>
+          <w:bCs/>
+          <w:sz w:val="36"/>
+          <w:szCs w:val="36"/>
+        </w:rPr>
+        <w:t xml:space="preserve">) Music Error- </w:t>
+      </w:r>
       <w:r>
         <w:rPr>
           <w:i/>
@@ -784,44 +1235,9 @@
           <w:sz w:val="36"/>
           <w:szCs w:val="36"/>
         </w:rPr>
-        <w:t>.dll</w:t>
-      </w:r>
-    </w:p>
-    <w:p>
-      <w:pPr>
-        <w:rPr>
-          <w:sz w:val="36"/>
-          <w:szCs w:val="36"/>
-        </w:rPr>
-      </w:pPr>
-      <w:r>
-        <w:rPr>
-          <w:sz w:val="36"/>
-          <w:szCs w:val="36"/>
-        </w:rPr>
-        <w:t xml:space="preserve">This occur </w:t>
-      </w:r>
-      <w:r>
-        <w:rPr>
-          <w:sz w:val="36"/>
-          <w:szCs w:val="36"/>
-        </w:rPr>
-        <w:t>when</w:t>
-      </w:r>
-      <w:r>
-        <w:rPr>
-          <w:sz w:val="36"/>
-          <w:szCs w:val="36"/>
-        </w:rPr>
-        <w:t xml:space="preserve"> the</w:t>
-      </w:r>
-      <w:r>
-        <w:rPr>
-          <w:sz w:val="36"/>
-          <w:szCs w:val="36"/>
-        </w:rPr>
-        <w:t xml:space="preserve"> </w:t>
-      </w:r>
+        <w:t xml:space="preserve">Failed loading </w:t>
+      </w:r>
+      <w:bookmarkStart w:id="0" w:name="_Hlk54223351"/>
       <w:r>
         <w:rPr>
           <w:i/>
@@ -831,6 +1247,45 @@
         </w:rPr>
         <w:t>libmpg123</w:t>
       </w:r>
+      <w:bookmarkEnd w:id="0"/>
+      <w:r>
+        <w:rPr>
+          <w:i/>
+          <w:iCs/>
+          <w:sz w:val="36"/>
+          <w:szCs w:val="36"/>
+        </w:rPr>
+        <w:t>.dll</w:t>
+      </w:r>
+    </w:p>
+    <w:p>
+      <w:pPr>
+        <w:rPr>
+          <w:sz w:val="36"/>
+          <w:szCs w:val="36"/>
+        </w:rPr>
+      </w:pPr>
+      <w:r>
+        <w:rPr>
+          <w:sz w:val="36"/>
+          <w:szCs w:val="36"/>
+        </w:rPr>
+        <w:t xml:space="preserve">This occur </w:t>
+      </w:r>
+      <w:r>
+        <w:rPr>
+          <w:sz w:val="36"/>
+          <w:szCs w:val="36"/>
+        </w:rPr>
+        <w:t>when</w:t>
+      </w:r>
+      <w:r>
+        <w:rPr>
+          <w:sz w:val="36"/>
+          <w:szCs w:val="36"/>
+        </w:rPr>
+        <w:t xml:space="preserve"> the</w:t>
+      </w:r>
       <w:r>
         <w:rPr>
           <w:sz w:val="36"/>
@@ -838,7 +1293,23 @@
         </w:rPr>
         <w:t xml:space="preserve"> </w:t>
       </w:r>
-      <w:hyperlink r:id="rId11" w:history="1">
+      <w:r>
+        <w:rPr>
+          <w:i/>
+          <w:iCs/>
+          <w:sz w:val="36"/>
+          <w:szCs w:val="36"/>
+        </w:rPr>
+        <w:t>libmpg123</w:t>
+      </w:r>
+      <w:r>
+        <w:rPr>
+          <w:sz w:val="36"/>
+          <w:szCs w:val="36"/>
+        </w:rPr>
+        <w:t xml:space="preserve"> </w:t>
+      </w:r>
+      <w:hyperlink r:id="rId13" w:history="1">
         <w:r>
           <w:rPr>
             <w:rStyle w:val="Hyperlink"/>
@@ -898,7 +1369,7 @@
         </w:rPr>
         <w:t xml:space="preserve">Download </w:t>
       </w:r>
-      <w:hyperlink r:id="rId12" w:history="1">
+      <w:hyperlink r:id="rId14" w:history="1">
         <w:r>
           <w:rPr>
             <w:rStyle w:val="Hyperlink"/>
@@ -922,7 +1393,7 @@
         </w:rPr>
         <w:t xml:space="preserve">in </w:t>
       </w:r>
-      <w:hyperlink r:id="rId13" w:history="1">
+      <w:hyperlink r:id="rId15" w:history="1">
         <w:r>
           <w:rPr>
             <w:rStyle w:val="Hyperlink"/>
@@ -977,6 +1448,7 @@
           <w:sz w:val="36"/>
           <w:szCs w:val="36"/>
         </w:rPr>
+        <w:lastRenderedPageBreak/>
         <w:t>Sources-</w:t>
       </w:r>
     </w:p>
@@ -987,7 +1459,7 @@
           <w:szCs w:val="36"/>
         </w:rPr>
       </w:pPr>
-      <w:hyperlink r:id="rId14" w:history="1">
+      <w:hyperlink r:id="rId16" w:history="1">
         <w:r>
           <w:rPr>
             <w:rStyle w:val="Hyperlink"/>
@@ -1006,7 +1478,7 @@
           <w:szCs w:val="36"/>
         </w:rPr>
       </w:pPr>
-      <w:hyperlink r:id="rId15" w:history="1">
+      <w:hyperlink r:id="rId17" w:history="1">
         <w:r>
           <w:rPr>
             <w:rStyle w:val="Hyperlink"/>
@@ -1033,188 +1505,14 @@
         </w:tabs>
         <w:rPr>
           <w:rStyle w:val="Hyperlink"/>
-          <w:color w:val="auto"/>
-          <w:sz w:val="36"/>
-          <w:szCs w:val="36"/>
-          <w:u w:val="none"/>
-        </w:rPr>
-      </w:pPr>
-      <w:r>
-        <w:rPr>
-          <w:rStyle w:val="Hyperlink"/>
-          <w:b/>
-          <w:bCs/>
-          <w:color w:val="auto"/>
-          <w:sz w:val="36"/>
-          <w:szCs w:val="36"/>
-          <w:u w:val="none"/>
-        </w:rPr>
-        <w:t>4</w:t>
-      </w:r>
-      <w:r>
-        <w:rPr>
-          <w:rStyle w:val="Hyperlink"/>
-          <w:b/>
-          <w:bCs/>
-          <w:color w:val="auto"/>
-          <w:sz w:val="36"/>
-          <w:szCs w:val="36"/>
-          <w:u w:val="none"/>
-        </w:rPr>
-        <w:t>) Additional-</w:t>
-      </w:r>
-      <w:r>
-        <w:rPr>
-          <w:rStyle w:val="Hyperlink"/>
-          <w:b/>
-          <w:bCs/>
-          <w:color w:val="auto"/>
-          <w:sz w:val="36"/>
-          <w:szCs w:val="36"/>
-          <w:u w:val="none"/>
-        </w:rPr>
-        <w:t xml:space="preserve"> </w:t>
-      </w:r>
-      <w:r>
-        <w:rPr>
-          <w:rStyle w:val="Hyperlink"/>
-          <w:color w:val="auto"/>
-          <w:sz w:val="36"/>
-          <w:szCs w:val="36"/>
-          <w:u w:val="none"/>
-        </w:rPr>
-        <w:t>G</w:t>
-      </w:r>
-      <w:r>
-        <w:rPr>
-          <w:rStyle w:val="Hyperlink"/>
-          <w:color w:val="auto"/>
-          <w:sz w:val="36"/>
-          <w:szCs w:val="36"/>
-          <w:u w:val="none"/>
-        </w:rPr>
-        <w:t>ame</w:t>
-      </w:r>
-      <w:r>
-        <w:rPr>
-          <w:rStyle w:val="Hyperlink"/>
-          <w:color w:val="auto"/>
-          <w:sz w:val="36"/>
-          <w:szCs w:val="36"/>
-          <w:u w:val="none"/>
-        </w:rPr>
-        <w:t>’s</w:t>
-      </w:r>
-      <w:r>
-        <w:rPr>
-          <w:rStyle w:val="Hyperlink"/>
-          <w:color w:val="auto"/>
-          <w:sz w:val="36"/>
-          <w:szCs w:val="36"/>
-          <w:u w:val="none"/>
-        </w:rPr>
-        <w:t xml:space="preserve"> background music </w:t>
-      </w:r>
-      <w:r>
-        <w:rPr>
-          <w:rStyle w:val="Hyperlink"/>
-          <w:color w:val="auto"/>
-          <w:sz w:val="36"/>
-          <w:szCs w:val="36"/>
-          <w:u w:val="none"/>
-        </w:rPr>
-        <w:t>‘</w:t>
-      </w:r>
-      <w:r>
-        <w:rPr>
-          <w:rStyle w:val="Hyperlink"/>
-          <w:i/>
-          <w:iCs/>
-          <w:color w:val="auto"/>
-          <w:sz w:val="36"/>
-          <w:szCs w:val="36"/>
-          <w:u w:val="none"/>
-        </w:rPr>
-        <w:t>BGM.mp3</w:t>
-      </w:r>
-      <w:r>
-        <w:rPr>
-          <w:rStyle w:val="Hyperlink"/>
-          <w:i/>
-          <w:iCs/>
-          <w:color w:val="auto"/>
-          <w:sz w:val="36"/>
-          <w:szCs w:val="36"/>
-          <w:u w:val="none"/>
-        </w:rPr>
-        <w:t>’</w:t>
-      </w:r>
-      <w:r>
-        <w:rPr>
-          <w:rStyle w:val="Hyperlink"/>
-          <w:color w:val="auto"/>
-          <w:sz w:val="36"/>
-          <w:szCs w:val="36"/>
-          <w:u w:val="none"/>
-        </w:rPr>
-        <w:t xml:space="preserve"> {a song called </w:t>
-      </w:r>
-      <w:r>
-        <w:rPr>
-          <w:rStyle w:val="Hyperlink"/>
-          <w:i/>
-          <w:iCs/>
-          <w:color w:val="auto"/>
-          <w:sz w:val="36"/>
-          <w:szCs w:val="36"/>
-          <w:u w:val="none"/>
-        </w:rPr>
-        <w:t>Warping</w:t>
-      </w:r>
-      <w:r>
-        <w:rPr>
-          <w:rStyle w:val="Hyperlink"/>
-          <w:color w:val="auto"/>
-          <w:sz w:val="36"/>
-          <w:szCs w:val="36"/>
-          <w:u w:val="none"/>
-        </w:rPr>
-        <w:t xml:space="preserve"> from </w:t>
-      </w:r>
-      <w:proofErr w:type="spellStart"/>
-      <w:r>
-        <w:rPr>
-          <w:rStyle w:val="Hyperlink"/>
-          <w:i/>
-          <w:iCs/>
-          <w:color w:val="auto"/>
-          <w:sz w:val="36"/>
-          <w:szCs w:val="36"/>
-          <w:u w:val="none"/>
-        </w:rPr>
-        <w:t>Hoverboots</w:t>
-      </w:r>
-      <w:proofErr w:type="spellEnd"/>
-      <w:r>
-        <w:rPr>
-          <w:rStyle w:val="Hyperlink"/>
-          <w:color w:val="auto"/>
-          <w:sz w:val="36"/>
-          <w:szCs w:val="36"/>
-          <w:u w:val="none"/>
-        </w:rPr>
-        <w:t>} can</w:t>
-      </w:r>
-      <w:r>
-        <w:rPr>
-          <w:rStyle w:val="Hyperlink"/>
-          <w:color w:val="auto"/>
-          <w:sz w:val="36"/>
-          <w:szCs w:val="36"/>
-          <w:u w:val="none"/>
-        </w:rPr>
-        <w:t xml:space="preserve"> be changed.</w:t>
-      </w:r>
+          <w:b/>
+          <w:bCs/>
+          <w:color w:val="auto"/>
+          <w:sz w:val="36"/>
+          <w:szCs w:val="36"/>
+          <w:u w:val="none"/>
+        </w:rPr>
+      </w:pPr>
     </w:p>
     <w:p>
       <w:pPr>
@@ -1232,6 +1530,196 @@
       <w:r>
         <w:rPr>
           <w:rStyle w:val="Hyperlink"/>
+          <w:b/>
+          <w:bCs/>
+          <w:color w:val="auto"/>
+          <w:sz w:val="36"/>
+          <w:szCs w:val="36"/>
+          <w:u w:val="none"/>
+        </w:rPr>
+        <w:t>4</w:t>
+      </w:r>
+      <w:r>
+        <w:rPr>
+          <w:rStyle w:val="Hyperlink"/>
+          <w:b/>
+          <w:bCs/>
+          <w:color w:val="auto"/>
+          <w:sz w:val="36"/>
+          <w:szCs w:val="36"/>
+          <w:u w:val="none"/>
+        </w:rPr>
+        <w:t>) Additional-</w:t>
+      </w:r>
+      <w:r>
+        <w:rPr>
+          <w:rStyle w:val="Hyperlink"/>
+          <w:b/>
+          <w:bCs/>
+          <w:color w:val="auto"/>
+          <w:sz w:val="36"/>
+          <w:szCs w:val="36"/>
+          <w:u w:val="none"/>
+        </w:rPr>
+        <w:t xml:space="preserve"> </w:t>
+      </w:r>
+      <w:r>
+        <w:rPr>
+          <w:rStyle w:val="Hyperlink"/>
+          <w:color w:val="auto"/>
+          <w:sz w:val="36"/>
+          <w:szCs w:val="36"/>
+          <w:u w:val="none"/>
+        </w:rPr>
+        <w:t>G</w:t>
+      </w:r>
+      <w:r>
+        <w:rPr>
+          <w:rStyle w:val="Hyperlink"/>
+          <w:color w:val="auto"/>
+          <w:sz w:val="36"/>
+          <w:szCs w:val="36"/>
+          <w:u w:val="none"/>
+        </w:rPr>
+        <w:t>ame</w:t>
+      </w:r>
+      <w:r>
+        <w:rPr>
+          <w:rStyle w:val="Hyperlink"/>
+          <w:color w:val="auto"/>
+          <w:sz w:val="36"/>
+          <w:szCs w:val="36"/>
+          <w:u w:val="none"/>
+        </w:rPr>
+        <w:t>’s</w:t>
+      </w:r>
+      <w:r>
+        <w:rPr>
+          <w:rStyle w:val="Hyperlink"/>
+          <w:color w:val="auto"/>
+          <w:sz w:val="36"/>
+          <w:szCs w:val="36"/>
+          <w:u w:val="none"/>
+        </w:rPr>
+        <w:t xml:space="preserve"> background music </w:t>
+      </w:r>
+      <w:r>
+        <w:rPr>
+          <w:rStyle w:val="Hyperlink"/>
+          <w:color w:val="auto"/>
+          <w:sz w:val="36"/>
+          <w:szCs w:val="36"/>
+          <w:u w:val="none"/>
+        </w:rPr>
+        <w:t>‘</w:t>
+      </w:r>
+      <w:r>
+        <w:rPr>
+          <w:rStyle w:val="Hyperlink"/>
+          <w:i/>
+          <w:iCs/>
+          <w:color w:val="auto"/>
+          <w:sz w:val="36"/>
+          <w:szCs w:val="36"/>
+          <w:u w:val="none"/>
+        </w:rPr>
+        <w:t>BGM.mp3</w:t>
+      </w:r>
+      <w:r>
+        <w:rPr>
+          <w:rStyle w:val="Hyperlink"/>
+          <w:i/>
+          <w:iCs/>
+          <w:color w:val="auto"/>
+          <w:sz w:val="36"/>
+          <w:szCs w:val="36"/>
+          <w:u w:val="none"/>
+        </w:rPr>
+        <w:t>’</w:t>
+      </w:r>
+      <w:r>
+        <w:rPr>
+          <w:rStyle w:val="Hyperlink"/>
+          <w:color w:val="auto"/>
+          <w:sz w:val="36"/>
+          <w:szCs w:val="36"/>
+          <w:u w:val="none"/>
+        </w:rPr>
+        <w:t xml:space="preserve"> {a song called </w:t>
+      </w:r>
+      <w:r>
+        <w:rPr>
+          <w:rStyle w:val="Hyperlink"/>
+          <w:i/>
+          <w:iCs/>
+          <w:color w:val="auto"/>
+          <w:sz w:val="36"/>
+          <w:szCs w:val="36"/>
+          <w:u w:val="none"/>
+        </w:rPr>
+        <w:t>Warping</w:t>
+      </w:r>
+      <w:r>
+        <w:rPr>
+          <w:rStyle w:val="Hyperlink"/>
+          <w:color w:val="auto"/>
+          <w:sz w:val="36"/>
+          <w:szCs w:val="36"/>
+          <w:u w:val="none"/>
+        </w:rPr>
+        <w:t xml:space="preserve"> from </w:t>
+      </w:r>
+      <w:proofErr w:type="spellStart"/>
+      <w:r>
+        <w:rPr>
+          <w:rStyle w:val="Hyperlink"/>
+          <w:i/>
+          <w:iCs/>
+          <w:color w:val="auto"/>
+          <w:sz w:val="36"/>
+          <w:szCs w:val="36"/>
+          <w:u w:val="none"/>
+        </w:rPr>
+        <w:t>Hoverboots</w:t>
+      </w:r>
+      <w:proofErr w:type="spellEnd"/>
+      <w:r>
+        <w:rPr>
+          <w:rStyle w:val="Hyperlink"/>
+          <w:color w:val="auto"/>
+          <w:sz w:val="36"/>
+          <w:szCs w:val="36"/>
+          <w:u w:val="none"/>
+        </w:rPr>
+        <w:t>} can</w:t>
+      </w:r>
+      <w:r>
+        <w:rPr>
+          <w:rStyle w:val="Hyperlink"/>
+          <w:color w:val="auto"/>
+          <w:sz w:val="36"/>
+          <w:szCs w:val="36"/>
+          <w:u w:val="none"/>
+        </w:rPr>
+        <w:t xml:space="preserve"> be changed.</w:t>
+      </w:r>
+    </w:p>
+    <w:p>
+      <w:pPr>
+        <w:tabs>
+          <w:tab w:val="left" w:pos="2844"/>
+        </w:tabs>
+        <w:rPr>
+          <w:rStyle w:val="Hyperlink"/>
+          <w:color w:val="auto"/>
+          <w:sz w:val="36"/>
+          <w:szCs w:val="36"/>
+          <w:u w:val="none"/>
+        </w:rPr>
+      </w:pPr>
+      <w:r>
+        <w:rPr>
+          <w:rStyle w:val="Hyperlink"/>
           <w:color w:val="auto"/>
           <w:sz w:val="36"/>
           <w:szCs w:val="36"/>
@@ -1518,7 +2006,7 @@
         </w:rPr>
         <w:t xml:space="preserve">encounter some compatibility issue, you can report me at </w:t>
       </w:r>
-      <w:hyperlink r:id="rId16" w:history="1">
+      <w:hyperlink r:id="rId18" w:history="1">
         <w:r>
           <w:rPr>
             <w:rStyle w:val="Hyperlink"/>
@@ -1535,7 +2023,7 @@
         </w:rPr>
         <w:t xml:space="preserve"> or </w:t>
       </w:r>
-      <w:hyperlink r:id="rId17" w:history="1">
+      <w:hyperlink r:id="rId19" w:history="1">
         <w:r>
           <w:rPr>
             <w:rStyle w:val="Hyperlink"/>

</xml_diff>

<commit_message>
v9.0- Experimental menu consisting of 2 features- Focus Mode & Transparent Background, Option to check Memory Usage, Feedback-ing revamped, Improvements in UI & performance, and Major improvement in app stability!
</commit_message>
<xml_diff>
--- a/READ ME.docx
+++ b/READ ME.docx
@@ -1,62 +1,79 @@
 
 <file path=word/document.xml><?xml version="1.0" encoding="utf-8"?>
-<w:document xmlns:wpc="http://schemas.microsoft.com/office/word/2010/wordprocessingCanvas" xmlns:cx="http://schemas.microsoft.com/office/drawing/2014/chartex" xmlns:cx1="http://schemas.microsoft.com/office/drawing/2015/9/8/chartex" xmlns:cx2="http://schemas.microsoft.com/office/drawing/2015/10/21/chartex" xmlns:cx3="http://schemas.microsoft.com/office/drawing/2016/5/9/chartex" xmlns:cx4="http://schemas.microsoft.com/office/drawing/2016/5/10/chartex" xmlns:cx5="http://schemas.microsoft.com/office/drawing/2016/5/11/chartex" xmlns:cx6="http://schemas.microsoft.com/office/drawing/2016/5/12/chartex" xmlns:cx7="http://schemas.microsoft.com/office/drawing/2016/5/13/chartex" xmlns:cx8="http://schemas.microsoft.com/office/drawing/2016/5/14/chartex" xmlns:mc="http://schemas.openxmlformats.org/markup-compatibility/2006" xmlns:aink="http://schemas.microsoft.com/office/drawing/2016/ink" xmlns:am3d="http://schemas.microsoft.com/office/drawing/2017/model3d" xmlns:o="urn:schemas-microsoft-com:office:office" xmlns:r="http://schemas.openxmlformats.org/officeDocument/2006/relationships" xmlns:m="http://schemas.openxmlformats.org/officeDocument/2006/math" xmlns:v="urn:schemas-microsoft-com:vml" xmlns:wp14="http://schemas.microsoft.com/office/word/2010/wordprocessingDrawing" xmlns:wp="http://schemas.openxmlformats.org/drawingml/2006/wordprocessingDrawing" xmlns:w10="urn:schemas-microsoft-com:office:word" xmlns:w="http://schemas.openxmlformats.org/wordprocessingml/2006/main" xmlns:w14="http://schemas.microsoft.com/office/word/2010/wordml" xmlns:w15="http://schemas.microsoft.com/office/word/2012/wordml" xmlns:w16cex="http://schemas.microsoft.com/office/word/2018/wordml/cex" xmlns:w16cid="http://schemas.microsoft.com/office/word/2016/wordml/cid" xmlns:w16="http://schemas.microsoft.com/office/word/2018/wordml" xmlns:w16se="http://schemas.microsoft.com/office/word/2015/wordml/symex" xmlns:wpg="http://schemas.microsoft.com/office/word/2010/wordprocessingGroup" xmlns:wpi="http://schemas.microsoft.com/office/word/2010/wordprocessingInk" xmlns:wne="http://schemas.microsoft.com/office/word/2006/wordml" xmlns:wps="http://schemas.microsoft.com/office/word/2010/wordprocessingShape" mc:Ignorable="w14 w15 w16se w16cid w16 w16cex wp14">
+<w:document xmlns:wpc="http://schemas.microsoft.com/office/word/2010/wordprocessingCanvas" xmlns:cx="http://schemas.microsoft.com/office/drawing/2014/chartex" xmlns:cx1="http://schemas.microsoft.com/office/drawing/2015/9/8/chartex" xmlns:cx2="http://schemas.microsoft.com/office/drawing/2015/10/21/chartex" xmlns:cx3="http://schemas.microsoft.com/office/drawing/2016/5/9/chartex" xmlns:cx4="http://schemas.microsoft.com/office/drawing/2016/5/10/chartex" xmlns:cx5="http://schemas.microsoft.com/office/drawing/2016/5/11/chartex" xmlns:cx6="http://schemas.microsoft.com/office/drawing/2016/5/12/chartex" xmlns:cx7="http://schemas.microsoft.com/office/drawing/2016/5/13/chartex" xmlns:cx8="http://schemas.microsoft.com/office/drawing/2016/5/14/chartex" xmlns:mc="http://schemas.openxmlformats.org/markup-compatibility/2006" xmlns:aink="http://schemas.microsoft.com/office/drawing/2016/ink" xmlns:am3d="http://schemas.microsoft.com/office/drawing/2017/model3d" xmlns:o="urn:schemas-microsoft-com:office:office" xmlns:r="http://schemas.openxmlformats.org/officeDocument/2006/relationships" xmlns:m="http://schemas.openxmlformats.org/officeDocument/2006/math" xmlns:v="urn:schemas-microsoft-com:vml" xmlns:wp14="http://schemas.microsoft.com/office/word/2010/wordprocessingDrawing" xmlns:wp="http://schemas.openxmlformats.org/drawingml/2006/wordprocessingDrawing" xmlns:w10="urn:schemas-microsoft-com:office:word" xmlns:w="http://schemas.openxmlformats.org/wordprocessingml/2006/main" xmlns:w14="http://schemas.microsoft.com/office/word/2010/wordml" xmlns:w15="http://schemas.microsoft.com/office/word/2012/wordml" xmlns:w16cex="http://schemas.microsoft.com/office/word/2018/wordml/cex" xmlns:w16cid="http://schemas.microsoft.com/office/word/2016/wordml/cid" xmlns:w16="http://schemas.microsoft.com/office/word/2018/wordml" xmlns:w16sdtdh="http://schemas.microsoft.com/office/word/2020/wordml/sdtdatahash" xmlns:w16se="http://schemas.microsoft.com/office/word/2015/wordml/symex" xmlns:wpg="http://schemas.microsoft.com/office/word/2010/wordprocessingGroup" xmlns:wpi="http://schemas.microsoft.com/office/word/2010/wordprocessingInk" xmlns:wne="http://schemas.microsoft.com/office/word/2006/wordml" xmlns:wps="http://schemas.microsoft.com/office/word/2010/wordprocessingShape" mc:Ignorable="w14 w15 w16se w16cid w16 w16cex w16sdtdh wp14">
   <w:body>
     <w:p>
       <w:pPr>
         <w:rPr>
           <w:b/>
           <w:bCs/>
+          <w:sz w:val="96"/>
+          <w:szCs w:val="96"/>
+          <w:u w:val="single"/>
+        </w:rPr>
+      </w:pPr>
+      <w:r>
+        <w:rPr>
+          <w:b/>
+          <w:bCs/>
+          <w:sz w:val="96"/>
+          <w:szCs w:val="96"/>
+          <w:u w:val="single"/>
+        </w:rPr>
+        <w:t>SOME IMPORTANT NOTES - MINESWEEPER</w:t>
+      </w:r>
+    </w:p>
+    <w:p>
+      <w:pPr>
+        <w:rPr>
+          <w:sz w:val="36"/>
+          <w:szCs w:val="36"/>
+        </w:rPr>
+      </w:pPr>
+    </w:p>
+    <w:p>
+      <w:pPr>
+        <w:rPr>
+          <w:b/>
+          <w:bCs/>
+          <w:sz w:val="36"/>
+          <w:szCs w:val="36"/>
+        </w:rPr>
+      </w:pPr>
+      <w:r>
+        <w:rPr>
+          <w:b/>
+          <w:bCs/>
+          <w:sz w:val="36"/>
+          <w:szCs w:val="36"/>
+        </w:rPr>
+        <w:t>1) Warning on First Launch:</w:t>
+      </w:r>
+    </w:p>
+    <w:p>
+      <w:pPr>
+        <w:rPr>
+          <w:b/>
+          <w:bCs/>
+          <w:sz w:val="36"/>
+          <w:szCs w:val="36"/>
+        </w:rPr>
+      </w:pPr>
+      <w:r>
+        <w:rPr>
           <w:i/>
           <w:iCs/>
-          <w:sz w:val="96"/>
-          <w:szCs w:val="96"/>
-        </w:rPr>
-      </w:pPr>
-      <w:r>
-        <w:rPr>
-          <w:b/>
-          <w:bCs/>
+          <w:sz w:val="36"/>
+          <w:szCs w:val="36"/>
+        </w:rPr>
+        <w:t>Windows protected your PC</w:t>
+      </w:r>
+    </w:p>
+    <w:p>
+      <w:pPr>
+        <w:rPr>
           <w:i/>
           <w:iCs/>
-          <w:sz w:val="96"/>
-          <w:szCs w:val="96"/>
-        </w:rPr>
-        <w:t>Minesweeper (Offline)</w:t>
-      </w:r>
-    </w:p>
-    <w:p>
-      <w:pPr>
-        <w:rPr>
-          <w:sz w:val="36"/>
-          <w:szCs w:val="36"/>
-        </w:rPr>
-      </w:pPr>
-    </w:p>
-    <w:p>
-      <w:pPr>
-        <w:rPr>
-          <w:b/>
-          <w:bCs/>
-          <w:sz w:val="36"/>
-          <w:szCs w:val="36"/>
-        </w:rPr>
-      </w:pPr>
-      <w:r>
-        <w:rPr>
-          <w:b/>
-          <w:bCs/>
-          <w:sz w:val="36"/>
-          <w:szCs w:val="36"/>
-        </w:rPr>
-        <w:t>1) Windows Warning on First Launch:</w:t>
-      </w:r>
-    </w:p>
-    <w:p>
-      <w:pPr>
-        <w:rPr>
-          <w:b/>
-          <w:bCs/>
           <w:sz w:val="36"/>
           <w:szCs w:val="36"/>
         </w:rPr>
@@ -68,7 +85,7 @@
           <w:sz w:val="36"/>
           <w:szCs w:val="36"/>
         </w:rPr>
-        <w:t>Windows protected your PC</w:t>
+        <w:t>Microsoft Defender SmartScreen prevented an unrecognized app from starting. Running this app might put your PC at risk.</w:t>
       </w:r>
     </w:p>
     <w:p>
@@ -80,6 +97,40 @@
           <w:szCs w:val="36"/>
         </w:rPr>
       </w:pPr>
+    </w:p>
+    <w:p>
+      <w:pPr>
+        <w:rPr>
+          <w:b/>
+          <w:bCs/>
+          <w:sz w:val="36"/>
+          <w:szCs w:val="36"/>
+        </w:rPr>
+      </w:pPr>
+      <w:r>
+        <w:rPr>
+          <w:b/>
+          <w:bCs/>
+          <w:sz w:val="36"/>
+          <w:szCs w:val="36"/>
+        </w:rPr>
+        <w:t>SUMMARY</w:t>
+      </w:r>
+    </w:p>
+    <w:p>
+      <w:pPr>
+        <w:rPr>
+          <w:sz w:val="36"/>
+          <w:szCs w:val="36"/>
+        </w:rPr>
+      </w:pPr>
+      <w:r>
+        <w:rPr>
+          <w:sz w:val="36"/>
+          <w:szCs w:val="36"/>
+        </w:rPr>
+        <w:t xml:space="preserve">If your </w:t>
+      </w:r>
       <w:r>
         <w:rPr>
           <w:i/>
@@ -87,51 +138,103 @@
           <w:sz w:val="36"/>
           <w:szCs w:val="36"/>
         </w:rPr>
-        <w:t>Microsoft Defender SmartScreen prevented an unrecognized app from starting. Running this app might put your PC at risk.</w:t>
-      </w:r>
-    </w:p>
-    <w:p>
-      <w:pPr>
-        <w:rPr>
-          <w:b/>
-          <w:bCs/>
-          <w:sz w:val="36"/>
-          <w:szCs w:val="36"/>
-        </w:rPr>
-      </w:pPr>
-    </w:p>
-    <w:p>
-      <w:pPr>
-        <w:rPr>
-          <w:b/>
-          <w:bCs/>
-          <w:sz w:val="36"/>
-          <w:szCs w:val="36"/>
-        </w:rPr>
-      </w:pPr>
-      <w:r>
-        <w:rPr>
-          <w:b/>
-          <w:bCs/>
-          <w:sz w:val="36"/>
-          <w:szCs w:val="36"/>
-        </w:rPr>
-        <w:t>SUMMARY</w:t>
-      </w:r>
-    </w:p>
-    <w:p>
-      <w:pPr>
-        <w:rPr>
-          <w:sz w:val="36"/>
-          <w:szCs w:val="36"/>
-        </w:rPr>
-      </w:pPr>
-      <w:r>
-        <w:rPr>
-          <w:sz w:val="36"/>
-          <w:szCs w:val="36"/>
-        </w:rPr>
-        <w:t xml:space="preserve">If your </w:t>
+        <w:t>SmartScreen</w:t>
+      </w:r>
+      <w:r>
+        <w:rPr>
+          <w:sz w:val="36"/>
+          <w:szCs w:val="36"/>
+        </w:rPr>
+        <w:t xml:space="preserve"> is on, you will see this warning when </w:t>
+      </w:r>
+      <w:r>
+        <w:rPr>
+          <w:sz w:val="36"/>
+          <w:szCs w:val="36"/>
+        </w:rPr>
+        <w:t xml:space="preserve">launching the </w:t>
+      </w:r>
+      <w:r>
+        <w:rPr>
+          <w:sz w:val="36"/>
+          <w:szCs w:val="36"/>
+        </w:rPr>
+        <w:t xml:space="preserve">application </w:t>
+      </w:r>
+      <w:r>
+        <w:rPr>
+          <w:sz w:val="36"/>
+          <w:szCs w:val="36"/>
+        </w:rPr>
+        <w:t>for the first time</w:t>
+      </w:r>
+      <w:r>
+        <w:rPr>
+          <w:sz w:val="36"/>
+          <w:szCs w:val="36"/>
+        </w:rPr>
+        <w:t>.</w:t>
+      </w:r>
+    </w:p>
+    <w:p>
+      <w:pPr>
+        <w:rPr>
+          <w:b/>
+          <w:bCs/>
+          <w:sz w:val="36"/>
+          <w:szCs w:val="36"/>
+        </w:rPr>
+      </w:pPr>
+    </w:p>
+    <w:p>
+      <w:pPr>
+        <w:rPr>
+          <w:rFonts w:ascii="Verdana" w:hAnsi="Verdana"/>
+          <w:b/>
+          <w:bCs/>
+          <w:color w:val="808080"/>
+          <w:sz w:val="36"/>
+          <w:szCs w:val="36"/>
+          <w:shd w:val="clear" w:color="auto" w:fill="FFFFFF"/>
+        </w:rPr>
+      </w:pPr>
+      <w:r>
+        <w:rPr>
+          <w:b/>
+          <w:bCs/>
+          <w:sz w:val="36"/>
+          <w:szCs w:val="36"/>
+        </w:rPr>
+        <w:t>CAUSE</w:t>
+      </w:r>
+    </w:p>
+    <w:p>
+      <w:pPr>
+        <w:rPr>
+          <w:sz w:val="36"/>
+          <w:szCs w:val="36"/>
+        </w:rPr>
+      </w:pPr>
+      <w:r>
+        <w:rPr>
+          <w:sz w:val="36"/>
+          <w:szCs w:val="36"/>
+        </w:rPr>
+        <w:t>This warning is</w:t>
+      </w:r>
+      <w:r>
+        <w:rPr>
+          <w:sz w:val="36"/>
+          <w:szCs w:val="36"/>
+        </w:rPr>
+        <w:t xml:space="preserve"> </w:t>
+      </w:r>
+      <w:r>
+        <w:rPr>
+          <w:sz w:val="36"/>
+          <w:szCs w:val="36"/>
+        </w:rPr>
+        <w:t xml:space="preserve">because I am not a known(recognized) publisher to </w:t>
       </w:r>
       <w:r>
         <w:rPr>
@@ -140,111 +243,6 @@
           <w:sz w:val="36"/>
           <w:szCs w:val="36"/>
         </w:rPr>
-        <w:t>SmartScreen</w:t>
-      </w:r>
-      <w:r>
-        <w:rPr>
-          <w:sz w:val="36"/>
-          <w:szCs w:val="36"/>
-        </w:rPr>
-        <w:t xml:space="preserve"> is on, you will see this warning when </w:t>
-      </w:r>
-      <w:r>
-        <w:rPr>
-          <w:sz w:val="36"/>
-          <w:szCs w:val="36"/>
-        </w:rPr>
-        <w:t xml:space="preserve">launching the </w:t>
-      </w:r>
-      <w:r>
-        <w:rPr>
-          <w:sz w:val="36"/>
-          <w:szCs w:val="36"/>
-        </w:rPr>
-        <w:t xml:space="preserve">application </w:t>
-      </w:r>
-      <w:r>
-        <w:rPr>
-          <w:sz w:val="36"/>
-          <w:szCs w:val="36"/>
-        </w:rPr>
-        <w:t>for the first time</w:t>
-      </w:r>
-      <w:r>
-        <w:rPr>
-          <w:sz w:val="36"/>
-          <w:szCs w:val="36"/>
-        </w:rPr>
-        <w:t>.</w:t>
-      </w:r>
-    </w:p>
-    <w:p>
-      <w:pPr>
-        <w:rPr>
-          <w:b/>
-          <w:bCs/>
-          <w:sz w:val="36"/>
-          <w:szCs w:val="36"/>
-        </w:rPr>
-      </w:pPr>
-    </w:p>
-    <w:p>
-      <w:pPr>
-        <w:rPr>
-          <w:rFonts w:ascii="Verdana" w:hAnsi="Verdana"/>
-          <w:b/>
-          <w:bCs/>
-          <w:color w:val="808080"/>
-          <w:sz w:val="36"/>
-          <w:szCs w:val="36"/>
-          <w:shd w:val="clear" w:color="auto" w:fill="FFFFFF"/>
-        </w:rPr>
-      </w:pPr>
-      <w:r>
-        <w:rPr>
-          <w:b/>
-          <w:bCs/>
-          <w:sz w:val="36"/>
-          <w:szCs w:val="36"/>
-        </w:rPr>
-        <w:t>CAUSE</w:t>
-      </w:r>
-    </w:p>
-    <w:p>
-      <w:pPr>
-        <w:rPr>
-          <w:sz w:val="36"/>
-          <w:szCs w:val="36"/>
-        </w:rPr>
-      </w:pPr>
-      <w:r>
-        <w:rPr>
-          <w:sz w:val="36"/>
-          <w:szCs w:val="36"/>
-        </w:rPr>
-        <w:t>This warning is</w:t>
-      </w:r>
-      <w:r>
-        <w:rPr>
-          <w:sz w:val="36"/>
-          <w:szCs w:val="36"/>
-        </w:rPr>
-        <w:t xml:space="preserve"> </w:t>
-      </w:r>
-      <w:r>
-        <w:rPr>
-          <w:sz w:val="36"/>
-          <w:szCs w:val="36"/>
-        </w:rPr>
-        <w:t xml:space="preserve">because I am not a known(recognized) publisher to </w:t>
-      </w:r>
-      <w:r>
-        <w:rPr>
-          <w:i/>
-          <w:iCs/>
-          <w:sz w:val="36"/>
-          <w:szCs w:val="36"/>
-        </w:rPr>
         <w:t>Microsoft Windows</w:t>
       </w:r>
       <w:r>
@@ -321,7 +319,6 @@
         <w:t xml:space="preserve"> you have downloaded the game from my </w:t>
       </w:r>
       <w:hyperlink r:id="rId7" w:history="1">
-        <w:proofErr w:type="spellStart"/>
         <w:r>
           <w:rPr>
             <w:rStyle w:val="Hyperlink"/>
@@ -330,14 +327,27 @@
           </w:rPr>
           <w:t>github</w:t>
         </w:r>
-        <w:proofErr w:type="spellEnd"/>
       </w:hyperlink>
       <w:r>
         <w:rPr>
           <w:sz w:val="36"/>
           <w:szCs w:val="36"/>
         </w:rPr>
-        <w:t xml:space="preserve"> or took it from a friend who</w:t>
+        <w:t xml:space="preserve"> or took it from </w:t>
+      </w:r>
+      <w:r>
+        <w:rPr>
+          <w:sz w:val="36"/>
+          <w:szCs w:val="36"/>
+        </w:rPr>
+        <w:t xml:space="preserve">someone </w:t>
+      </w:r>
+      <w:r>
+        <w:rPr>
+          <w:sz w:val="36"/>
+          <w:szCs w:val="36"/>
+        </w:rPr>
+        <w:t>who</w:t>
       </w:r>
       <w:r>
         <w:rPr>
@@ -389,7 +399,6 @@
           <w:sz w:val="36"/>
           <w:szCs w:val="36"/>
         </w:rPr>
-        <w:lastRenderedPageBreak/>
         <w:t>More Info</w:t>
       </w:r>
       <w:r>
@@ -568,9 +577,10 @@
     <w:p>
       <w:pPr>
         <w:rPr>
-          <w:rStyle w:val="Hyperlink"/>
-          <w:sz w:val="36"/>
-          <w:szCs w:val="36"/>
+          <w:color w:val="0563C1" w:themeColor="hyperlink"/>
+          <w:sz w:val="36"/>
+          <w:szCs w:val="36"/>
+          <w:u w:val="single"/>
         </w:rPr>
       </w:pPr>
       <w:hyperlink r:id="rId10" w:history="1">
@@ -586,19 +596,6 @@
     </w:p>
     <w:p>
       <w:pPr>
-        <w:tabs>
-          <w:tab w:val="left" w:pos="360"/>
-        </w:tabs>
-        <w:rPr>
-          <w:b/>
-          <w:bCs/>
-          <w:sz w:val="36"/>
-          <w:szCs w:val="36"/>
-        </w:rPr>
-      </w:pPr>
-    </w:p>
-    <w:p>
-      <w:pPr>
         <w:rPr>
           <w:rStyle w:val="Hyperlink"/>
           <w:b/>
@@ -640,7 +637,67 @@
           <w:szCs w:val="36"/>
           <w:u w:val="none"/>
         </w:rPr>
-        <w:t xml:space="preserve"> still after doing this, game does not launch and show a dialog box saying: </w:t>
+        <w:t xml:space="preserve"> after doing this</w:t>
+      </w:r>
+      <w:r>
+        <w:rPr>
+          <w:rStyle w:val="Hyperlink"/>
+          <w:color w:val="auto"/>
+          <w:sz w:val="36"/>
+          <w:szCs w:val="36"/>
+          <w:u w:val="none"/>
+        </w:rPr>
+        <w:t>,</w:t>
+      </w:r>
+      <w:r>
+        <w:rPr>
+          <w:rStyle w:val="Hyperlink"/>
+          <w:color w:val="auto"/>
+          <w:sz w:val="36"/>
+          <w:szCs w:val="36"/>
+          <w:u w:val="none"/>
+        </w:rPr>
+        <w:t xml:space="preserve"> game </w:t>
+      </w:r>
+      <w:r>
+        <w:rPr>
+          <w:rStyle w:val="Hyperlink"/>
+          <w:color w:val="auto"/>
+          <w:sz w:val="36"/>
+          <w:szCs w:val="36"/>
+          <w:u w:val="none"/>
+        </w:rPr>
+        <w:t xml:space="preserve">still </w:t>
+      </w:r>
+      <w:r>
+        <w:rPr>
+          <w:rStyle w:val="Hyperlink"/>
+          <w:color w:val="auto"/>
+          <w:sz w:val="36"/>
+          <w:szCs w:val="36"/>
+          <w:u w:val="none"/>
+        </w:rPr>
+        <w:t>does</w:t>
+      </w:r>
+      <w:r>
+        <w:rPr>
+          <w:rStyle w:val="Hyperlink"/>
+          <w:color w:val="auto"/>
+          <w:sz w:val="36"/>
+          <w:szCs w:val="36"/>
+          <w:u w:val="none"/>
+        </w:rPr>
+        <w:t>n’</w:t>
+      </w:r>
+      <w:r>
+        <w:rPr>
+          <w:rStyle w:val="Hyperlink"/>
+          <w:color w:val="auto"/>
+          <w:sz w:val="36"/>
+          <w:szCs w:val="36"/>
+          <w:u w:val="none"/>
+        </w:rPr>
+        <w:t xml:space="preserve">t launch and show a dialog box saying: </w:t>
       </w:r>
       <w:r>
         <w:rPr>
@@ -654,27 +711,69 @@
         </w:rPr>
         <w:t>Operation did not complete successfully because a file contains a virus or potentially unwanted software.</w:t>
       </w:r>
-    </w:p>
-    <w:p>
-      <w:pPr>
-        <w:rPr>
-          <w:rStyle w:val="Hyperlink"/>
-          <w:color w:val="auto"/>
-          <w:sz w:val="36"/>
-          <w:szCs w:val="36"/>
-          <w:u w:val="none"/>
-        </w:rPr>
-      </w:pPr>
-      <w:r>
-        <w:rPr>
-          <w:rStyle w:val="Hyperlink"/>
-          <w:color w:val="auto"/>
-          <w:sz w:val="36"/>
-          <w:szCs w:val="36"/>
-          <w:u w:val="none"/>
-        </w:rPr>
-        <w:lastRenderedPageBreak/>
-        <w:t>This is because a substandard windows feature named</w:t>
+      <w:r>
+        <w:rPr>
+          <w:rStyle w:val="Hyperlink"/>
+          <w:i/>
+          <w:iCs/>
+          <w:color w:val="auto"/>
+          <w:sz w:val="36"/>
+          <w:szCs w:val="36"/>
+          <w:u w:val="none"/>
+        </w:rPr>
+        <w:t xml:space="preserve">, </w:t>
+      </w:r>
+    </w:p>
+    <w:p>
+      <w:pPr>
+        <w:rPr>
+          <w:rStyle w:val="Hyperlink"/>
+          <w:i/>
+          <w:iCs/>
+          <w:color w:val="auto"/>
+          <w:sz w:val="36"/>
+          <w:szCs w:val="36"/>
+          <w:u w:val="none"/>
+        </w:rPr>
+      </w:pPr>
+      <w:r>
+        <w:rPr>
+          <w:rStyle w:val="Hyperlink"/>
+          <w:color w:val="auto"/>
+          <w:sz w:val="36"/>
+          <w:szCs w:val="36"/>
+          <w:u w:val="none"/>
+        </w:rPr>
+        <w:t>this</w:t>
+      </w:r>
+      <w:r>
+        <w:rPr>
+          <w:rStyle w:val="Hyperlink"/>
+          <w:color w:val="auto"/>
+          <w:sz w:val="36"/>
+          <w:szCs w:val="36"/>
+          <w:u w:val="none"/>
+        </w:rPr>
+        <w:t xml:space="preserve"> is because a </w:t>
+      </w:r>
+      <w:r>
+        <w:rPr>
+          <w:rStyle w:val="Hyperlink"/>
+          <w:color w:val="auto"/>
+          <w:sz w:val="36"/>
+          <w:szCs w:val="36"/>
+        </w:rPr>
+        <w:t>substandard</w:t>
+      </w:r>
+      <w:r>
+        <w:rPr>
+          <w:rStyle w:val="Hyperlink"/>
+          <w:color w:val="auto"/>
+          <w:sz w:val="36"/>
+          <w:szCs w:val="36"/>
+          <w:u w:val="none"/>
+        </w:rPr>
+        <w:t xml:space="preserve"> windows feature named</w:t>
       </w:r>
       <w:r>
         <w:rPr>
@@ -718,11 +817,54 @@
           <w:szCs w:val="36"/>
           <w:u w:val="none"/>
         </w:rPr>
-        <w:t>just speaks the same dialog for any unrecognized application.</w:t>
-      </w:r>
-    </w:p>
-    <w:p>
-      <w:pPr>
+        <w:t>just speak</w:t>
+      </w:r>
+      <w:r>
+        <w:rPr>
+          <w:rStyle w:val="Hyperlink"/>
+          <w:color w:val="auto"/>
+          <w:sz w:val="36"/>
+          <w:szCs w:val="36"/>
+          <w:u w:val="none"/>
+        </w:rPr>
+        <w:t>s</w:t>
+      </w:r>
+      <w:r>
+        <w:rPr>
+          <w:rStyle w:val="Hyperlink"/>
+          <w:color w:val="auto"/>
+          <w:sz w:val="36"/>
+          <w:szCs w:val="36"/>
+          <w:u w:val="none"/>
+        </w:rPr>
+        <w:t xml:space="preserve"> </w:t>
+      </w:r>
+      <w:r>
+        <w:rPr>
+          <w:rStyle w:val="Hyperlink"/>
+          <w:color w:val="auto"/>
+          <w:sz w:val="36"/>
+          <w:szCs w:val="36"/>
+          <w:u w:val="none"/>
+        </w:rPr>
+        <w:t>out</w:t>
+      </w:r>
+      <w:r>
+        <w:rPr>
+          <w:rStyle w:val="Hyperlink"/>
+          <w:color w:val="auto"/>
+          <w:sz w:val="36"/>
+          <w:szCs w:val="36"/>
+          <w:u w:val="none"/>
+        </w:rPr>
+        <w:t xml:space="preserve"> the same dialog for any unrecognized application.</w:t>
+      </w:r>
+    </w:p>
+    <w:p>
+      <w:pPr>
+        <w:tabs>
+          <w:tab w:val="left" w:pos="2340"/>
+        </w:tabs>
         <w:rPr>
           <w:rStyle w:val="Hyperlink"/>
           <w:color w:val="auto"/>
@@ -1147,7 +1289,6 @@
         </w:rPr>
         <w:t xml:space="preserve"> table of </w:t>
       </w:r>
-      <w:proofErr w:type="spellStart"/>
       <w:r>
         <w:rPr>
           <w:i/>
@@ -1157,7 +1298,6 @@
         </w:rPr>
         <w:t>DB.sqlite</w:t>
       </w:r>
-      <w:proofErr w:type="spellEnd"/>
       <w:r>
         <w:rPr>
           <w:rStyle w:val="Hyperlink"/>
@@ -1203,104 +1343,683 @@
     </w:p>
     <w:p>
       <w:pPr>
-        <w:rPr>
-          <w:b/>
-          <w:bCs/>
-          <w:sz w:val="36"/>
-          <w:szCs w:val="36"/>
-        </w:rPr>
-      </w:pPr>
-      <w:r>
-        <w:rPr>
-          <w:b/>
-          <w:bCs/>
-          <w:sz w:val="36"/>
-          <w:szCs w:val="36"/>
+        <w:tabs>
+          <w:tab w:val="left" w:pos="2844"/>
+        </w:tabs>
+        <w:rPr>
+          <w:rStyle w:val="Hyperlink"/>
+          <w:b/>
+          <w:bCs/>
+          <w:color w:val="auto"/>
+          <w:sz w:val="36"/>
+          <w:szCs w:val="36"/>
+          <w:u w:val="none"/>
+        </w:rPr>
+      </w:pPr>
+    </w:p>
+    <w:p>
+      <w:pPr>
+        <w:tabs>
+          <w:tab w:val="left" w:pos="2844"/>
+        </w:tabs>
+        <w:rPr>
+          <w:rStyle w:val="Hyperlink"/>
+          <w:color w:val="auto"/>
+          <w:sz w:val="36"/>
+          <w:szCs w:val="36"/>
+          <w:u w:val="none"/>
+        </w:rPr>
+      </w:pPr>
+      <w:r>
+        <w:rPr>
+          <w:rStyle w:val="Hyperlink"/>
+          <w:b/>
+          <w:bCs/>
+          <w:color w:val="auto"/>
+          <w:sz w:val="36"/>
+          <w:szCs w:val="36"/>
+          <w:u w:val="none"/>
         </w:rPr>
         <w:t>3</w:t>
       </w:r>
       <w:r>
         <w:rPr>
-          <w:b/>
-          <w:bCs/>
-          <w:sz w:val="36"/>
-          <w:szCs w:val="36"/>
-        </w:rPr>
-        <w:t xml:space="preserve">) Music Error- </w:t>
-      </w:r>
-      <w:r>
-        <w:rPr>
+          <w:rStyle w:val="Hyperlink"/>
+          <w:b/>
+          <w:bCs/>
+          <w:color w:val="auto"/>
+          <w:sz w:val="36"/>
+          <w:szCs w:val="36"/>
+          <w:u w:val="none"/>
+        </w:rPr>
+        <w:t>) Additional-</w:t>
+      </w:r>
+      <w:r>
+        <w:rPr>
+          <w:rStyle w:val="Hyperlink"/>
+          <w:b/>
+          <w:bCs/>
+          <w:color w:val="auto"/>
+          <w:sz w:val="36"/>
+          <w:szCs w:val="36"/>
+          <w:u w:val="none"/>
+        </w:rPr>
+        <w:t xml:space="preserve"> </w:t>
+      </w:r>
+      <w:r>
+        <w:rPr>
+          <w:rStyle w:val="Hyperlink"/>
+          <w:color w:val="auto"/>
+          <w:sz w:val="36"/>
+          <w:szCs w:val="36"/>
+          <w:u w:val="none"/>
+        </w:rPr>
+        <w:t>G</w:t>
+      </w:r>
+      <w:r>
+        <w:rPr>
+          <w:rStyle w:val="Hyperlink"/>
+          <w:color w:val="auto"/>
+          <w:sz w:val="36"/>
+          <w:szCs w:val="36"/>
+          <w:u w:val="none"/>
+        </w:rPr>
+        <w:t>ame</w:t>
+      </w:r>
+      <w:r>
+        <w:rPr>
+          <w:rStyle w:val="Hyperlink"/>
+          <w:color w:val="auto"/>
+          <w:sz w:val="36"/>
+          <w:szCs w:val="36"/>
+          <w:u w:val="none"/>
+        </w:rPr>
+        <w:t>’s</w:t>
+      </w:r>
+      <w:r>
+        <w:rPr>
+          <w:rStyle w:val="Hyperlink"/>
+          <w:color w:val="auto"/>
+          <w:sz w:val="36"/>
+          <w:szCs w:val="36"/>
+          <w:u w:val="none"/>
+        </w:rPr>
+        <w:t xml:space="preserve"> background music </w:t>
+      </w:r>
+      <w:r>
+        <w:rPr>
+          <w:rStyle w:val="Hyperlink"/>
+          <w:color w:val="auto"/>
+          <w:sz w:val="36"/>
+          <w:szCs w:val="36"/>
+          <w:u w:val="none"/>
+        </w:rPr>
+        <w:t>‘</w:t>
+      </w:r>
+      <w:r>
+        <w:rPr>
+          <w:rStyle w:val="Hyperlink"/>
           <w:i/>
           <w:iCs/>
-          <w:sz w:val="36"/>
-          <w:szCs w:val="36"/>
-        </w:rPr>
-        <w:t xml:space="preserve">Failed loading </w:t>
-      </w:r>
-      <w:bookmarkStart w:id="0" w:name="_Hlk54223351"/>
-      <w:r>
-        <w:rPr>
+          <w:color w:val="auto"/>
+          <w:sz w:val="36"/>
+          <w:szCs w:val="36"/>
+          <w:u w:val="none"/>
+        </w:rPr>
+        <w:t>BGM.mp3</w:t>
+      </w:r>
+      <w:r>
+        <w:rPr>
+          <w:rStyle w:val="Hyperlink"/>
           <w:i/>
           <w:iCs/>
-          <w:sz w:val="36"/>
-          <w:szCs w:val="36"/>
-        </w:rPr>
-        <w:t>libmpg123</w:t>
-      </w:r>
-      <w:bookmarkEnd w:id="0"/>
-      <w:r>
-        <w:rPr>
+          <w:color w:val="auto"/>
+          <w:sz w:val="36"/>
+          <w:szCs w:val="36"/>
+          <w:u w:val="none"/>
+        </w:rPr>
+        <w:t>’</w:t>
+      </w:r>
+      <w:r>
+        <w:rPr>
+          <w:rStyle w:val="Hyperlink"/>
+          <w:color w:val="auto"/>
+          <w:sz w:val="36"/>
+          <w:szCs w:val="36"/>
+          <w:u w:val="none"/>
+        </w:rPr>
+        <w:t xml:space="preserve"> {a</w:t>
+      </w:r>
+      <w:r>
+        <w:rPr>
+          <w:rStyle w:val="Hyperlink"/>
+          <w:color w:val="auto"/>
+          <w:sz w:val="36"/>
+          <w:szCs w:val="36"/>
+          <w:u w:val="none"/>
+        </w:rPr>
+        <w:t>n</w:t>
+      </w:r>
+      <w:r>
+        <w:rPr>
+          <w:rStyle w:val="Hyperlink"/>
+          <w:color w:val="auto"/>
+          <w:sz w:val="36"/>
+          <w:szCs w:val="36"/>
+          <w:u w:val="none"/>
+        </w:rPr>
+        <w:t xml:space="preserve"> </w:t>
+      </w:r>
+      <w:r>
+        <w:rPr>
+          <w:rStyle w:val="Hyperlink"/>
+          <w:color w:val="auto"/>
+          <w:sz w:val="36"/>
+          <w:szCs w:val="36"/>
+          <w:u w:val="none"/>
+        </w:rPr>
+        <w:t xml:space="preserve">EDM </w:t>
+      </w:r>
+      <w:r>
+        <w:rPr>
+          <w:rStyle w:val="Hyperlink"/>
+          <w:color w:val="auto"/>
+          <w:sz w:val="36"/>
+          <w:szCs w:val="36"/>
+          <w:u w:val="none"/>
+        </w:rPr>
+        <w:t xml:space="preserve">called </w:t>
+      </w:r>
+      <w:r>
+        <w:rPr>
+          <w:rStyle w:val="Hyperlink"/>
           <w:i/>
           <w:iCs/>
-          <w:sz w:val="36"/>
-          <w:szCs w:val="36"/>
-        </w:rPr>
-        <w:t>.dll</w:t>
-      </w:r>
-    </w:p>
-    <w:p>
-      <w:pPr>
-        <w:rPr>
-          <w:sz w:val="36"/>
-          <w:szCs w:val="36"/>
-        </w:rPr>
-      </w:pPr>
-      <w:r>
-        <w:rPr>
-          <w:sz w:val="36"/>
-          <w:szCs w:val="36"/>
-        </w:rPr>
-        <w:t xml:space="preserve">This occur </w:t>
-      </w:r>
-      <w:r>
-        <w:rPr>
-          <w:sz w:val="36"/>
-          <w:szCs w:val="36"/>
-        </w:rPr>
-        <w:t>when</w:t>
-      </w:r>
-      <w:r>
-        <w:rPr>
-          <w:sz w:val="36"/>
-          <w:szCs w:val="36"/>
-        </w:rPr>
-        <w:t xml:space="preserve"> the</w:t>
-      </w:r>
-      <w:r>
-        <w:rPr>
-          <w:sz w:val="36"/>
-          <w:szCs w:val="36"/>
+          <w:color w:val="auto"/>
+          <w:sz w:val="36"/>
+          <w:szCs w:val="36"/>
+          <w:u w:val="none"/>
+        </w:rPr>
+        <w:t>Warping</w:t>
+      </w:r>
+      <w:r>
+        <w:rPr>
+          <w:rStyle w:val="Hyperlink"/>
+          <w:color w:val="auto"/>
+          <w:sz w:val="36"/>
+          <w:szCs w:val="36"/>
+          <w:u w:val="none"/>
         </w:rPr>
         <w:t xml:space="preserve"> </w:t>
       </w:r>
       <w:r>
         <w:rPr>
+          <w:rStyle w:val="Hyperlink"/>
+          <w:color w:val="auto"/>
+          <w:sz w:val="36"/>
+          <w:szCs w:val="36"/>
+          <w:u w:val="none"/>
+        </w:rPr>
+        <w:t>by</w:t>
+      </w:r>
+      <w:r>
+        <w:rPr>
+          <w:rStyle w:val="Hyperlink"/>
+          <w:color w:val="auto"/>
+          <w:sz w:val="36"/>
+          <w:szCs w:val="36"/>
+          <w:u w:val="none"/>
+        </w:rPr>
+        <w:t xml:space="preserve"> </w:t>
+      </w:r>
+      <w:r>
+        <w:rPr>
+          <w:rStyle w:val="Hyperlink"/>
           <w:i/>
           <w:iCs/>
-          <w:sz w:val="36"/>
-          <w:szCs w:val="36"/>
-        </w:rPr>
-        <w:t>libmpg123</w:t>
+          <w:color w:val="auto"/>
+          <w:sz w:val="36"/>
+          <w:szCs w:val="36"/>
+          <w:u w:val="none"/>
+        </w:rPr>
+        <w:t>Hoverboots</w:t>
+      </w:r>
+      <w:r>
+        <w:rPr>
+          <w:rStyle w:val="Hyperlink"/>
+          <w:color w:val="auto"/>
+          <w:sz w:val="36"/>
+          <w:szCs w:val="36"/>
+          <w:u w:val="none"/>
+        </w:rPr>
+        <w:t>} can</w:t>
+      </w:r>
+      <w:r>
+        <w:rPr>
+          <w:rStyle w:val="Hyperlink"/>
+          <w:color w:val="auto"/>
+          <w:sz w:val="36"/>
+          <w:szCs w:val="36"/>
+          <w:u w:val="none"/>
+        </w:rPr>
+        <w:t xml:space="preserve"> be changed.</w:t>
+      </w:r>
+    </w:p>
+    <w:p>
+      <w:pPr>
+        <w:tabs>
+          <w:tab w:val="left" w:pos="2844"/>
+        </w:tabs>
+        <w:rPr>
+          <w:rStyle w:val="Hyperlink"/>
+          <w:color w:val="auto"/>
+          <w:sz w:val="36"/>
+          <w:szCs w:val="36"/>
+          <w:u w:val="none"/>
+        </w:rPr>
+      </w:pPr>
+      <w:r>
+        <w:rPr>
+          <w:rStyle w:val="Hyperlink"/>
+          <w:color w:val="auto"/>
+          <w:sz w:val="36"/>
+          <w:szCs w:val="36"/>
+          <w:u w:val="none"/>
+        </w:rPr>
+        <w:t>Just</w:t>
+      </w:r>
+      <w:r>
+        <w:rPr>
+          <w:rStyle w:val="Hyperlink"/>
+          <w:color w:val="auto"/>
+          <w:sz w:val="36"/>
+          <w:szCs w:val="36"/>
+          <w:u w:val="none"/>
+        </w:rPr>
+        <w:t xml:space="preserve"> put </w:t>
+      </w:r>
+      <w:r>
+        <w:rPr>
+          <w:rStyle w:val="Hyperlink"/>
+          <w:color w:val="auto"/>
+          <w:sz w:val="36"/>
+          <w:szCs w:val="36"/>
+          <w:u w:val="none"/>
+        </w:rPr>
+        <w:t>your favorite</w:t>
+      </w:r>
+      <w:r>
+        <w:rPr>
+          <w:rStyle w:val="Hyperlink"/>
+          <w:color w:val="auto"/>
+          <w:sz w:val="36"/>
+          <w:szCs w:val="36"/>
+          <w:u w:val="none"/>
+        </w:rPr>
+        <w:t xml:space="preserve"> </w:t>
+      </w:r>
+      <w:r>
+        <w:rPr>
+          <w:rStyle w:val="Hyperlink"/>
+          <w:color w:val="auto"/>
+          <w:sz w:val="36"/>
+          <w:szCs w:val="36"/>
+          <w:u w:val="none"/>
+        </w:rPr>
+        <w:t>music</w:t>
+      </w:r>
+      <w:r>
+        <w:rPr>
+          <w:rStyle w:val="Hyperlink"/>
+          <w:color w:val="auto"/>
+          <w:sz w:val="36"/>
+          <w:szCs w:val="36"/>
+          <w:u w:val="none"/>
+        </w:rPr>
+        <w:t xml:space="preserve"> (mp3</w:t>
+      </w:r>
+      <w:r>
+        <w:rPr>
+          <w:rStyle w:val="Hyperlink"/>
+          <w:color w:val="auto"/>
+          <w:sz w:val="36"/>
+          <w:szCs w:val="36"/>
+          <w:u w:val="none"/>
+        </w:rPr>
+        <w:t xml:space="preserve"> only</w:t>
+      </w:r>
+      <w:r>
+        <w:rPr>
+          <w:rStyle w:val="Hyperlink"/>
+          <w:color w:val="auto"/>
+          <w:sz w:val="36"/>
+          <w:szCs w:val="36"/>
+          <w:u w:val="none"/>
+        </w:rPr>
+        <w:t>)</w:t>
+      </w:r>
+      <w:r>
+        <w:rPr>
+          <w:rStyle w:val="Hyperlink"/>
+          <w:color w:val="auto"/>
+          <w:sz w:val="36"/>
+          <w:szCs w:val="36"/>
+          <w:u w:val="none"/>
+        </w:rPr>
+        <w:t xml:space="preserve"> </w:t>
+      </w:r>
+      <w:r>
+        <w:rPr>
+          <w:rStyle w:val="Hyperlink"/>
+          <w:color w:val="auto"/>
+          <w:sz w:val="36"/>
+          <w:szCs w:val="36"/>
+          <w:u w:val="none"/>
+        </w:rPr>
+        <w:t>in the current directory</w:t>
+      </w:r>
+      <w:r>
+        <w:rPr>
+          <w:rStyle w:val="Hyperlink"/>
+          <w:color w:val="auto"/>
+          <w:sz w:val="36"/>
+          <w:szCs w:val="36"/>
+          <w:u w:val="none"/>
+        </w:rPr>
+        <w:t xml:space="preserve"> and rename it</w:t>
+      </w:r>
+      <w:r>
+        <w:rPr>
+          <w:rStyle w:val="Hyperlink"/>
+          <w:color w:val="auto"/>
+          <w:sz w:val="36"/>
+          <w:szCs w:val="36"/>
+          <w:u w:val="none"/>
+        </w:rPr>
+        <w:t xml:space="preserve"> to</w:t>
+      </w:r>
+      <w:r>
+        <w:rPr>
+          <w:rStyle w:val="Hyperlink"/>
+          <w:color w:val="auto"/>
+          <w:sz w:val="36"/>
+          <w:szCs w:val="36"/>
+          <w:u w:val="none"/>
+        </w:rPr>
+        <w:t xml:space="preserve"> </w:t>
+      </w:r>
+      <w:r>
+        <w:rPr>
+          <w:rStyle w:val="Hyperlink"/>
+          <w:color w:val="auto"/>
+          <w:sz w:val="36"/>
+          <w:szCs w:val="36"/>
+          <w:u w:val="none"/>
+        </w:rPr>
+        <w:t>“</w:t>
+      </w:r>
+      <w:r>
+        <w:rPr>
+          <w:rStyle w:val="Hyperlink"/>
+          <w:i/>
+          <w:iCs/>
+          <w:color w:val="auto"/>
+          <w:sz w:val="36"/>
+          <w:szCs w:val="36"/>
+          <w:u w:val="none"/>
+        </w:rPr>
+        <w:t>BGM</w:t>
+      </w:r>
+      <w:r>
+        <w:rPr>
+          <w:rStyle w:val="Hyperlink"/>
+          <w:i/>
+          <w:iCs/>
+          <w:color w:val="auto"/>
+          <w:sz w:val="36"/>
+          <w:szCs w:val="36"/>
+          <w:u w:val="none"/>
+        </w:rPr>
+        <w:t>”</w:t>
+      </w:r>
+      <w:r>
+        <w:rPr>
+          <w:rStyle w:val="Hyperlink"/>
+          <w:color w:val="auto"/>
+          <w:sz w:val="36"/>
+          <w:szCs w:val="36"/>
+          <w:u w:val="none"/>
+        </w:rPr>
+        <w:t xml:space="preserve">, </w:t>
+      </w:r>
+      <w:r>
+        <w:rPr>
+          <w:rStyle w:val="Hyperlink"/>
+          <w:color w:val="auto"/>
+          <w:sz w:val="36"/>
+          <w:szCs w:val="36"/>
+          <w:u w:val="none"/>
+        </w:rPr>
+        <w:t>and relaunch the game</w:t>
+      </w:r>
+      <w:r>
+        <w:rPr>
+          <w:rStyle w:val="Hyperlink"/>
+          <w:color w:val="auto"/>
+          <w:sz w:val="36"/>
+          <w:szCs w:val="36"/>
+          <w:u w:val="none"/>
+        </w:rPr>
+        <w:t>, that’s it</w:t>
+      </w:r>
+      <w:r>
+        <w:rPr>
+          <w:rStyle w:val="Hyperlink"/>
+          <w:color w:val="auto"/>
+          <w:sz w:val="36"/>
+          <w:szCs w:val="36"/>
+          <w:u w:val="none"/>
+        </w:rPr>
+        <w:t>,</w:t>
+      </w:r>
+      <w:r>
+        <w:rPr>
+          <w:rStyle w:val="Hyperlink"/>
+          <w:color w:val="auto"/>
+          <w:sz w:val="36"/>
+          <w:szCs w:val="36"/>
+          <w:u w:val="none"/>
+        </w:rPr>
+        <w:t xml:space="preserve"> </w:t>
+      </w:r>
+      <w:r>
+        <w:rPr>
+          <w:rStyle w:val="Hyperlink"/>
+          <w:color w:val="auto"/>
+          <w:sz w:val="36"/>
+          <w:szCs w:val="36"/>
+          <w:u w:val="none"/>
+        </w:rPr>
+        <w:t>g</w:t>
+      </w:r>
+      <w:r>
+        <w:rPr>
+          <w:rStyle w:val="Hyperlink"/>
+          <w:color w:val="auto"/>
+          <w:sz w:val="36"/>
+          <w:szCs w:val="36"/>
+          <w:u w:val="none"/>
+        </w:rPr>
+        <w:t>ame</w:t>
+      </w:r>
+      <w:r>
+        <w:rPr>
+          <w:rStyle w:val="Hyperlink"/>
+          <w:color w:val="auto"/>
+          <w:sz w:val="36"/>
+          <w:szCs w:val="36"/>
+          <w:u w:val="none"/>
+        </w:rPr>
+        <w:t>’s</w:t>
+      </w:r>
+      <w:r>
+        <w:rPr>
+          <w:rStyle w:val="Hyperlink"/>
+          <w:color w:val="auto"/>
+          <w:sz w:val="36"/>
+          <w:szCs w:val="36"/>
+          <w:u w:val="none"/>
+        </w:rPr>
+        <w:t xml:space="preserve"> </w:t>
+      </w:r>
+      <w:r>
+        <w:rPr>
+          <w:rStyle w:val="Hyperlink"/>
+          <w:color w:val="auto"/>
+          <w:sz w:val="36"/>
+          <w:szCs w:val="36"/>
+          <w:u w:val="none"/>
+        </w:rPr>
+        <w:t>background music</w:t>
+      </w:r>
+      <w:r>
+        <w:rPr>
+          <w:rStyle w:val="Hyperlink"/>
+          <w:color w:val="auto"/>
+          <w:sz w:val="36"/>
+          <w:szCs w:val="36"/>
+          <w:u w:val="none"/>
+        </w:rPr>
+        <w:t xml:space="preserve"> changed!</w:t>
+      </w:r>
+    </w:p>
+    <w:p>
+      <w:pPr>
+        <w:tabs>
+          <w:tab w:val="left" w:pos="360"/>
+        </w:tabs>
+        <w:rPr>
+          <w:b/>
+          <w:bCs/>
+          <w:sz w:val="36"/>
+          <w:szCs w:val="36"/>
+        </w:rPr>
+      </w:pPr>
+    </w:p>
+    <w:p>
+      <w:pPr>
+        <w:tabs>
+          <w:tab w:val="left" w:pos="360"/>
+        </w:tabs>
+        <w:rPr>
+          <w:b/>
+          <w:bCs/>
+          <w:sz w:val="36"/>
+          <w:szCs w:val="36"/>
+        </w:rPr>
+      </w:pPr>
+    </w:p>
+    <w:p>
+      <w:pPr>
+        <w:tabs>
+          <w:tab w:val="left" w:pos="360"/>
+        </w:tabs>
+        <w:rPr>
+          <w:sz w:val="36"/>
+          <w:szCs w:val="36"/>
+        </w:rPr>
+      </w:pPr>
+      <w:r>
+        <w:rPr>
+          <w:b/>
+          <w:bCs/>
+          <w:sz w:val="36"/>
+          <w:szCs w:val="36"/>
+        </w:rPr>
+        <w:t>4</w:t>
+      </w:r>
+      <w:r>
+        <w:rPr>
+          <w:b/>
+          <w:bCs/>
+          <w:sz w:val="36"/>
+          <w:szCs w:val="36"/>
+        </w:rPr>
+        <w:t>)  Note</w:t>
+      </w:r>
+      <w:r>
+        <w:rPr>
+          <w:sz w:val="36"/>
+          <w:szCs w:val="36"/>
+        </w:rPr>
+        <w:t xml:space="preserve">- This program is tested on </w:t>
+      </w:r>
+      <w:r>
+        <w:rPr>
+          <w:i/>
+          <w:iCs/>
+          <w:sz w:val="36"/>
+          <w:szCs w:val="36"/>
+        </w:rPr>
+        <w:t>Windows 10 x64</w:t>
+      </w:r>
+      <w:r>
+        <w:rPr>
+          <w:sz w:val="36"/>
+          <w:szCs w:val="36"/>
+        </w:rPr>
+        <w:t>, so if you're</w:t>
+      </w:r>
+      <w:bookmarkStart w:id="0" w:name="_Hlk49015067"/>
+      <w:r>
+        <w:rPr>
+          <w:sz w:val="36"/>
+          <w:szCs w:val="36"/>
+        </w:rPr>
+        <w:t xml:space="preserve"> </w:t>
+      </w:r>
+      <w:bookmarkEnd w:id="0"/>
+      <w:r>
+        <w:rPr>
+          <w:sz w:val="36"/>
+          <w:szCs w:val="36"/>
+        </w:rPr>
+        <w:t xml:space="preserve">on any other OS, </w:t>
+      </w:r>
+      <w:r>
+        <w:rPr>
+          <w:sz w:val="36"/>
+          <w:szCs w:val="36"/>
+        </w:rPr>
+        <w:t xml:space="preserve">and </w:t>
+      </w:r>
+      <w:r>
+        <w:rPr>
+          <w:sz w:val="36"/>
+          <w:szCs w:val="36"/>
+        </w:rPr>
+        <w:t xml:space="preserve">encounter some compatibility issue, </w:t>
+      </w:r>
+      <w:r>
+        <w:rPr>
+          <w:sz w:val="36"/>
+          <w:szCs w:val="36"/>
+        </w:rPr>
+        <w:t>please</w:t>
+      </w:r>
+      <w:r>
+        <w:rPr>
+          <w:sz w:val="36"/>
+          <w:szCs w:val="36"/>
+        </w:rPr>
+        <w:t xml:space="preserve"> report me </w:t>
+      </w:r>
+      <w:r>
+        <w:rPr>
+          <w:sz w:val="36"/>
+          <w:szCs w:val="36"/>
+        </w:rPr>
+        <w:t>via</w:t>
       </w:r>
       <w:r>
         <w:rPr>
@@ -1316,7 +2035,15 @@
             <w:sz w:val="36"/>
             <w:szCs w:val="36"/>
           </w:rPr>
-          <w:t>DLL</w:t>
+          <w:t>m</w:t>
+        </w:r>
+        <w:r>
+          <w:rPr>
+            <w:rStyle w:val="Hyperlink"/>
+            <w:sz w:val="36"/>
+            <w:szCs w:val="36"/>
+          </w:rPr>
+          <w:t>ail</w:t>
         </w:r>
       </w:hyperlink>
       <w:r>
@@ -1331,43 +2058,7 @@
           <w:sz w:val="36"/>
           <w:szCs w:val="36"/>
         </w:rPr>
-        <w:t xml:space="preserve">of your PC </w:t>
-      </w:r>
-      <w:r>
-        <w:rPr>
-          <w:sz w:val="36"/>
-          <w:szCs w:val="36"/>
-        </w:rPr>
-        <w:t xml:space="preserve">is not found or </w:t>
-      </w:r>
-      <w:r>
-        <w:rPr>
-          <w:sz w:val="36"/>
-          <w:szCs w:val="36"/>
-        </w:rPr>
-        <w:t xml:space="preserve">is </w:t>
-      </w:r>
-      <w:r>
-        <w:rPr>
-          <w:sz w:val="36"/>
-          <w:szCs w:val="36"/>
-        </w:rPr>
-        <w:t>outdated, updating fixes the error.</w:t>
-      </w:r>
-    </w:p>
-    <w:p>
-      <w:pPr>
-        <w:rPr>
-          <w:sz w:val="36"/>
-          <w:szCs w:val="36"/>
-        </w:rPr>
-      </w:pPr>
-      <w:r>
-        <w:rPr>
-          <w:sz w:val="36"/>
-          <w:szCs w:val="36"/>
-        </w:rPr>
-        <w:t xml:space="preserve">Download </w:t>
+        <w:t xml:space="preserve">or </w:t>
       </w:r>
       <w:hyperlink r:id="rId14" w:history="1">
         <w:r>
@@ -1376,7 +2067,7 @@
             <w:sz w:val="36"/>
             <w:szCs w:val="36"/>
           </w:rPr>
-          <w:t>this</w:t>
+          <w:t>linkedIn</w:t>
         </w:r>
       </w:hyperlink>
       <w:r>
@@ -1384,532 +2075,7 @@
           <w:sz w:val="36"/>
           <w:szCs w:val="36"/>
         </w:rPr>
-        <w:t xml:space="preserve"> file and paste </w:t>
-      </w:r>
-      <w:r>
-        <w:rPr>
-          <w:sz w:val="36"/>
-          <w:szCs w:val="36"/>
-        </w:rPr>
-        <w:t xml:space="preserve">in </w:t>
-      </w:r>
-      <w:hyperlink r:id="rId15" w:history="1">
-        <w:r>
-          <w:rPr>
-            <w:rStyle w:val="Hyperlink"/>
-            <w:sz w:val="36"/>
-            <w:szCs w:val="36"/>
-          </w:rPr>
-          <w:t>C:\Windows\System32</w:t>
-        </w:r>
-      </w:hyperlink>
-      <w:r>
-        <w:rPr>
-          <w:sz w:val="36"/>
-          <w:szCs w:val="36"/>
-        </w:rPr>
-        <w:t xml:space="preserve"> </w:t>
-      </w:r>
-      <w:r>
-        <w:rPr>
-          <w:sz w:val="36"/>
-          <w:szCs w:val="36"/>
-        </w:rPr>
-        <w:t>and re</w:t>
-      </w:r>
-      <w:r>
-        <w:rPr>
-          <w:sz w:val="36"/>
-          <w:szCs w:val="36"/>
-        </w:rPr>
-        <w:t>launch</w:t>
-      </w:r>
-      <w:r>
-        <w:rPr>
-          <w:sz w:val="36"/>
-          <w:szCs w:val="36"/>
-        </w:rPr>
-        <w:t xml:space="preserve"> the game.</w:t>
-      </w:r>
-    </w:p>
-    <w:p>
-      <w:pPr>
-        <w:rPr>
-          <w:b/>
-          <w:bCs/>
-          <w:sz w:val="36"/>
-          <w:szCs w:val="36"/>
-        </w:rPr>
-      </w:pPr>
-      <w:r>
-        <w:rPr>
-          <w:b/>
-          <w:bCs/>
-          <w:sz w:val="36"/>
-          <w:szCs w:val="36"/>
-        </w:rPr>
-        <w:lastRenderedPageBreak/>
-        <w:t>Sources-</w:t>
-      </w:r>
-    </w:p>
-    <w:p>
-      <w:pPr>
-        <w:rPr>
-          <w:sz w:val="36"/>
-          <w:szCs w:val="36"/>
-        </w:rPr>
-      </w:pPr>
-      <w:hyperlink r:id="rId16" w:history="1">
-        <w:r>
-          <w:rPr>
-            <w:rStyle w:val="Hyperlink"/>
-            <w:sz w:val="36"/>
-            <w:szCs w:val="36"/>
-          </w:rPr>
-          <w:t>https://support.microsoft.com/en-in/help/815065/what-is-a-dll</w:t>
-        </w:r>
-      </w:hyperlink>
-    </w:p>
-    <w:p>
-      <w:pPr>
-        <w:rPr>
-          <w:rStyle w:val="Hyperlink"/>
-          <w:sz w:val="36"/>
-          <w:szCs w:val="36"/>
-        </w:rPr>
-      </w:pPr>
-      <w:hyperlink r:id="rId17" w:history="1">
-        <w:r>
-          <w:rPr>
-            <w:rStyle w:val="Hyperlink"/>
-            <w:sz w:val="36"/>
-            <w:szCs w:val="36"/>
-          </w:rPr>
-          <w:t>https://www.dllme.com/dll/files/libmpg123_dll.html</w:t>
-        </w:r>
-      </w:hyperlink>
-    </w:p>
-    <w:p>
-      <w:pPr>
-        <w:rPr>
-          <w:rStyle w:val="Hyperlink"/>
-          <w:sz w:val="36"/>
-          <w:szCs w:val="36"/>
-        </w:rPr>
-      </w:pPr>
-    </w:p>
-    <w:p>
-      <w:pPr>
-        <w:tabs>
-          <w:tab w:val="left" w:pos="2844"/>
-        </w:tabs>
-        <w:rPr>
-          <w:rStyle w:val="Hyperlink"/>
-          <w:b/>
-          <w:bCs/>
-          <w:color w:val="auto"/>
-          <w:sz w:val="36"/>
-          <w:szCs w:val="36"/>
-          <w:u w:val="none"/>
-        </w:rPr>
-      </w:pPr>
-    </w:p>
-    <w:p>
-      <w:pPr>
-        <w:tabs>
-          <w:tab w:val="left" w:pos="2844"/>
-        </w:tabs>
-        <w:rPr>
-          <w:rStyle w:val="Hyperlink"/>
-          <w:color w:val="auto"/>
-          <w:sz w:val="36"/>
-          <w:szCs w:val="36"/>
-          <w:u w:val="none"/>
-        </w:rPr>
-      </w:pPr>
-      <w:r>
-        <w:rPr>
-          <w:rStyle w:val="Hyperlink"/>
-          <w:b/>
-          <w:bCs/>
-          <w:color w:val="auto"/>
-          <w:sz w:val="36"/>
-          <w:szCs w:val="36"/>
-          <w:u w:val="none"/>
-        </w:rPr>
-        <w:t>4</w:t>
-      </w:r>
-      <w:r>
-        <w:rPr>
-          <w:rStyle w:val="Hyperlink"/>
-          <w:b/>
-          <w:bCs/>
-          <w:color w:val="auto"/>
-          <w:sz w:val="36"/>
-          <w:szCs w:val="36"/>
-          <w:u w:val="none"/>
-        </w:rPr>
-        <w:t>) Additional-</w:t>
-      </w:r>
-      <w:r>
-        <w:rPr>
-          <w:rStyle w:val="Hyperlink"/>
-          <w:b/>
-          <w:bCs/>
-          <w:color w:val="auto"/>
-          <w:sz w:val="36"/>
-          <w:szCs w:val="36"/>
-          <w:u w:val="none"/>
-        </w:rPr>
-        <w:t xml:space="preserve"> </w:t>
-      </w:r>
-      <w:r>
-        <w:rPr>
-          <w:rStyle w:val="Hyperlink"/>
-          <w:color w:val="auto"/>
-          <w:sz w:val="36"/>
-          <w:szCs w:val="36"/>
-          <w:u w:val="none"/>
-        </w:rPr>
-        <w:t>G</w:t>
-      </w:r>
-      <w:r>
-        <w:rPr>
-          <w:rStyle w:val="Hyperlink"/>
-          <w:color w:val="auto"/>
-          <w:sz w:val="36"/>
-          <w:szCs w:val="36"/>
-          <w:u w:val="none"/>
-        </w:rPr>
-        <w:t>ame</w:t>
-      </w:r>
-      <w:r>
-        <w:rPr>
-          <w:rStyle w:val="Hyperlink"/>
-          <w:color w:val="auto"/>
-          <w:sz w:val="36"/>
-          <w:szCs w:val="36"/>
-          <w:u w:val="none"/>
-        </w:rPr>
-        <w:t>’s</w:t>
-      </w:r>
-      <w:r>
-        <w:rPr>
-          <w:rStyle w:val="Hyperlink"/>
-          <w:color w:val="auto"/>
-          <w:sz w:val="36"/>
-          <w:szCs w:val="36"/>
-          <w:u w:val="none"/>
-        </w:rPr>
-        <w:t xml:space="preserve"> background music </w:t>
-      </w:r>
-      <w:r>
-        <w:rPr>
-          <w:rStyle w:val="Hyperlink"/>
-          <w:color w:val="auto"/>
-          <w:sz w:val="36"/>
-          <w:szCs w:val="36"/>
-          <w:u w:val="none"/>
-        </w:rPr>
-        <w:t>‘</w:t>
-      </w:r>
-      <w:r>
-        <w:rPr>
-          <w:rStyle w:val="Hyperlink"/>
-          <w:i/>
-          <w:iCs/>
-          <w:color w:val="auto"/>
-          <w:sz w:val="36"/>
-          <w:szCs w:val="36"/>
-          <w:u w:val="none"/>
-        </w:rPr>
-        <w:t>BGM.mp3</w:t>
-      </w:r>
-      <w:r>
-        <w:rPr>
-          <w:rStyle w:val="Hyperlink"/>
-          <w:i/>
-          <w:iCs/>
-          <w:color w:val="auto"/>
-          <w:sz w:val="36"/>
-          <w:szCs w:val="36"/>
-          <w:u w:val="none"/>
-        </w:rPr>
-        <w:t>’</w:t>
-      </w:r>
-      <w:r>
-        <w:rPr>
-          <w:rStyle w:val="Hyperlink"/>
-          <w:color w:val="auto"/>
-          <w:sz w:val="36"/>
-          <w:szCs w:val="36"/>
-          <w:u w:val="none"/>
-        </w:rPr>
-        <w:t xml:space="preserve"> {a song called </w:t>
-      </w:r>
-      <w:r>
-        <w:rPr>
-          <w:rStyle w:val="Hyperlink"/>
-          <w:i/>
-          <w:iCs/>
-          <w:color w:val="auto"/>
-          <w:sz w:val="36"/>
-          <w:szCs w:val="36"/>
-          <w:u w:val="none"/>
-        </w:rPr>
-        <w:t>Warping</w:t>
-      </w:r>
-      <w:r>
-        <w:rPr>
-          <w:rStyle w:val="Hyperlink"/>
-          <w:color w:val="auto"/>
-          <w:sz w:val="36"/>
-          <w:szCs w:val="36"/>
-          <w:u w:val="none"/>
-        </w:rPr>
-        <w:t xml:space="preserve"> from </w:t>
-      </w:r>
-      <w:proofErr w:type="spellStart"/>
-      <w:r>
-        <w:rPr>
-          <w:rStyle w:val="Hyperlink"/>
-          <w:i/>
-          <w:iCs/>
-          <w:color w:val="auto"/>
-          <w:sz w:val="36"/>
-          <w:szCs w:val="36"/>
-          <w:u w:val="none"/>
-        </w:rPr>
-        <w:t>Hoverboots</w:t>
-      </w:r>
-      <w:proofErr w:type="spellEnd"/>
-      <w:r>
-        <w:rPr>
-          <w:rStyle w:val="Hyperlink"/>
-          <w:color w:val="auto"/>
-          <w:sz w:val="36"/>
-          <w:szCs w:val="36"/>
-          <w:u w:val="none"/>
-        </w:rPr>
-        <w:t>} can</w:t>
-      </w:r>
-      <w:r>
-        <w:rPr>
-          <w:rStyle w:val="Hyperlink"/>
-          <w:color w:val="auto"/>
-          <w:sz w:val="36"/>
-          <w:szCs w:val="36"/>
-          <w:u w:val="none"/>
-        </w:rPr>
-        <w:t xml:space="preserve"> be changed.</w:t>
-      </w:r>
-    </w:p>
-    <w:p>
-      <w:pPr>
-        <w:tabs>
-          <w:tab w:val="left" w:pos="2844"/>
-        </w:tabs>
-        <w:rPr>
-          <w:rStyle w:val="Hyperlink"/>
-          <w:color w:val="auto"/>
-          <w:sz w:val="36"/>
-          <w:szCs w:val="36"/>
-          <w:u w:val="none"/>
-        </w:rPr>
-      </w:pPr>
-      <w:r>
-        <w:rPr>
-          <w:rStyle w:val="Hyperlink"/>
-          <w:color w:val="auto"/>
-          <w:sz w:val="36"/>
-          <w:szCs w:val="36"/>
-          <w:u w:val="none"/>
-        </w:rPr>
-        <w:t>Just</w:t>
-      </w:r>
-      <w:r>
-        <w:rPr>
-          <w:rStyle w:val="Hyperlink"/>
-          <w:color w:val="auto"/>
-          <w:sz w:val="36"/>
-          <w:szCs w:val="36"/>
-          <w:u w:val="none"/>
-        </w:rPr>
-        <w:t xml:space="preserve"> put any song</w:t>
-      </w:r>
-      <w:r>
-        <w:rPr>
-          <w:rStyle w:val="Hyperlink"/>
-          <w:color w:val="auto"/>
-          <w:sz w:val="36"/>
-          <w:szCs w:val="36"/>
-          <w:u w:val="none"/>
-        </w:rPr>
-        <w:t xml:space="preserve"> (mp3)</w:t>
-      </w:r>
-      <w:r>
-        <w:rPr>
-          <w:rStyle w:val="Hyperlink"/>
-          <w:color w:val="auto"/>
-          <w:sz w:val="36"/>
-          <w:szCs w:val="36"/>
-          <w:u w:val="none"/>
-        </w:rPr>
-        <w:t xml:space="preserve"> of your choice in the current directory</w:t>
-      </w:r>
-      <w:r>
-        <w:rPr>
-          <w:rStyle w:val="Hyperlink"/>
-          <w:color w:val="auto"/>
-          <w:sz w:val="36"/>
-          <w:szCs w:val="36"/>
-          <w:u w:val="none"/>
-        </w:rPr>
-        <w:t xml:space="preserve"> and rename it</w:t>
-      </w:r>
-      <w:r>
-        <w:rPr>
-          <w:rStyle w:val="Hyperlink"/>
-          <w:color w:val="auto"/>
-          <w:sz w:val="36"/>
-          <w:szCs w:val="36"/>
-          <w:u w:val="none"/>
-        </w:rPr>
-        <w:t xml:space="preserve"> to</w:t>
-      </w:r>
-      <w:r>
-        <w:rPr>
-          <w:rStyle w:val="Hyperlink"/>
-          <w:color w:val="auto"/>
-          <w:sz w:val="36"/>
-          <w:szCs w:val="36"/>
-          <w:u w:val="none"/>
-        </w:rPr>
-        <w:t xml:space="preserve"> </w:t>
-      </w:r>
-      <w:r>
-        <w:rPr>
-          <w:rStyle w:val="Hyperlink"/>
-          <w:color w:val="auto"/>
-          <w:sz w:val="36"/>
-          <w:szCs w:val="36"/>
-          <w:u w:val="none"/>
-        </w:rPr>
-        <w:t>‘</w:t>
-      </w:r>
-      <w:r>
-        <w:rPr>
-          <w:rStyle w:val="Hyperlink"/>
-          <w:i/>
-          <w:iCs/>
-          <w:color w:val="auto"/>
-          <w:sz w:val="36"/>
-          <w:szCs w:val="36"/>
-          <w:u w:val="none"/>
-        </w:rPr>
-        <w:t>BGM</w:t>
-      </w:r>
-      <w:r>
-        <w:rPr>
-          <w:rStyle w:val="Hyperlink"/>
-          <w:i/>
-          <w:iCs/>
-          <w:color w:val="auto"/>
-          <w:sz w:val="36"/>
-          <w:szCs w:val="36"/>
-          <w:u w:val="none"/>
-        </w:rPr>
-        <w:t>’</w:t>
-      </w:r>
-      <w:r>
-        <w:rPr>
-          <w:rStyle w:val="Hyperlink"/>
-          <w:color w:val="auto"/>
-          <w:sz w:val="36"/>
-          <w:szCs w:val="36"/>
-          <w:u w:val="none"/>
-        </w:rPr>
-        <w:t xml:space="preserve">, </w:t>
-      </w:r>
-      <w:r>
-        <w:rPr>
-          <w:rStyle w:val="Hyperlink"/>
-          <w:color w:val="auto"/>
-          <w:sz w:val="36"/>
-          <w:szCs w:val="36"/>
-          <w:u w:val="none"/>
-        </w:rPr>
-        <w:t>and relaunch the game</w:t>
-      </w:r>
-      <w:r>
-        <w:rPr>
-          <w:rStyle w:val="Hyperlink"/>
-          <w:color w:val="auto"/>
-          <w:sz w:val="36"/>
-          <w:szCs w:val="36"/>
-          <w:u w:val="none"/>
-        </w:rPr>
-        <w:t>, that’s it</w:t>
-      </w:r>
-      <w:r>
-        <w:rPr>
-          <w:rStyle w:val="Hyperlink"/>
-          <w:color w:val="auto"/>
-          <w:sz w:val="36"/>
-          <w:szCs w:val="36"/>
-          <w:u w:val="none"/>
-        </w:rPr>
-        <w:t>,</w:t>
-      </w:r>
-      <w:r>
-        <w:rPr>
-          <w:rStyle w:val="Hyperlink"/>
-          <w:color w:val="auto"/>
-          <w:sz w:val="36"/>
-          <w:szCs w:val="36"/>
-          <w:u w:val="none"/>
-        </w:rPr>
-        <w:t xml:space="preserve"> </w:t>
-      </w:r>
-      <w:r>
-        <w:rPr>
-          <w:rStyle w:val="Hyperlink"/>
-          <w:color w:val="auto"/>
-          <w:sz w:val="36"/>
-          <w:szCs w:val="36"/>
-          <w:u w:val="none"/>
-        </w:rPr>
-        <w:t>g</w:t>
-      </w:r>
-      <w:r>
-        <w:rPr>
-          <w:rStyle w:val="Hyperlink"/>
-          <w:color w:val="auto"/>
-          <w:sz w:val="36"/>
-          <w:szCs w:val="36"/>
-          <w:u w:val="none"/>
-        </w:rPr>
-        <w:t>ame</w:t>
-      </w:r>
-      <w:r>
-        <w:rPr>
-          <w:rStyle w:val="Hyperlink"/>
-          <w:color w:val="auto"/>
-          <w:sz w:val="36"/>
-          <w:szCs w:val="36"/>
-          <w:u w:val="none"/>
-        </w:rPr>
-        <w:t>’s</w:t>
-      </w:r>
-      <w:r>
-        <w:rPr>
-          <w:rStyle w:val="Hyperlink"/>
-          <w:color w:val="auto"/>
-          <w:sz w:val="36"/>
-          <w:szCs w:val="36"/>
-          <w:u w:val="none"/>
-        </w:rPr>
-        <w:t xml:space="preserve"> BGM changed!</w:t>
+        <w:t>.</w:t>
       </w:r>
     </w:p>
     <w:p>
@@ -1918,128 +2084,12 @@
           <w:tab w:val="left" w:pos="360"/>
         </w:tabs>
         <w:rPr>
-          <w:b/>
-          <w:bCs/>
-          <w:sz w:val="36"/>
-          <w:szCs w:val="36"/>
-        </w:rPr>
-      </w:pPr>
-    </w:p>
-    <w:p>
-      <w:pPr>
-        <w:tabs>
-          <w:tab w:val="left" w:pos="360"/>
-        </w:tabs>
-        <w:rPr>
-          <w:sz w:val="36"/>
-          <w:szCs w:val="36"/>
-        </w:rPr>
-      </w:pPr>
-      <w:r>
-        <w:rPr>
-          <w:b/>
-          <w:bCs/>
-          <w:sz w:val="36"/>
-          <w:szCs w:val="36"/>
-        </w:rPr>
-        <w:t>5</w:t>
-      </w:r>
-      <w:r>
-        <w:rPr>
-          <w:b/>
-          <w:bCs/>
-          <w:sz w:val="36"/>
-          <w:szCs w:val="36"/>
-        </w:rPr>
-        <w:t>)  Note</w:t>
-      </w:r>
-      <w:r>
-        <w:rPr>
-          <w:sz w:val="36"/>
-          <w:szCs w:val="36"/>
-        </w:rPr>
-        <w:t xml:space="preserve">- This program is tested on </w:t>
-      </w:r>
-      <w:r>
-        <w:rPr>
-          <w:i/>
-          <w:iCs/>
-          <w:sz w:val="36"/>
-          <w:szCs w:val="36"/>
-        </w:rPr>
-        <w:t>Windows 10 x64</w:t>
-      </w:r>
-      <w:r>
-        <w:rPr>
-          <w:sz w:val="36"/>
-          <w:szCs w:val="36"/>
-        </w:rPr>
-        <w:t>, so if you're</w:t>
-      </w:r>
-      <w:bookmarkStart w:id="1" w:name="_Hlk49015067"/>
-      <w:r>
-        <w:rPr>
-          <w:sz w:val="36"/>
-          <w:szCs w:val="36"/>
-        </w:rPr>
-        <w:t xml:space="preserve"> </w:t>
-      </w:r>
-      <w:bookmarkEnd w:id="1"/>
-      <w:r>
-        <w:rPr>
-          <w:sz w:val="36"/>
-          <w:szCs w:val="36"/>
-        </w:rPr>
-        <w:t xml:space="preserve">on any other OS, </w:t>
-      </w:r>
-      <w:r>
-        <w:rPr>
-          <w:sz w:val="36"/>
-          <w:szCs w:val="36"/>
-        </w:rPr>
-        <w:t xml:space="preserve">and </w:t>
-      </w:r>
-      <w:r>
-        <w:rPr>
-          <w:sz w:val="36"/>
-          <w:szCs w:val="36"/>
-        </w:rPr>
-        <w:t xml:space="preserve">encounter some compatibility issue, you can report me at </w:t>
-      </w:r>
-      <w:hyperlink r:id="rId18" w:history="1">
-        <w:r>
-          <w:rPr>
-            <w:rStyle w:val="Hyperlink"/>
-            <w:sz w:val="36"/>
-            <w:szCs w:val="36"/>
-          </w:rPr>
-          <w:t>LinkedIn</w:t>
-        </w:r>
-      </w:hyperlink>
-      <w:r>
-        <w:rPr>
-          <w:sz w:val="36"/>
-          <w:szCs w:val="36"/>
-        </w:rPr>
-        <w:t xml:space="preserve"> or </w:t>
-      </w:r>
-      <w:hyperlink r:id="rId19" w:history="1">
-        <w:r>
-          <w:rPr>
-            <w:rStyle w:val="Hyperlink"/>
-            <w:sz w:val="36"/>
-            <w:szCs w:val="36"/>
-          </w:rPr>
-          <w:t>Mail</w:t>
-        </w:r>
-      </w:hyperlink>
-      <w:r>
-        <w:rPr>
-          <w:sz w:val="36"/>
-          <w:szCs w:val="36"/>
-        </w:rPr>
-        <w:t xml:space="preserve"> me.</w:t>
-      </w:r>
+          <w:color w:val="0563C1" w:themeColor="hyperlink"/>
+          <w:sz w:val="36"/>
+          <w:szCs w:val="36"/>
+          <w:u w:val="single"/>
+        </w:rPr>
+      </w:pPr>
     </w:p>
     <w:p>
       <w:pPr>
@@ -2071,10 +2121,21 @@
           <w:bCs/>
           <w:i/>
           <w:iCs/>
-          <w:sz w:val="96"/>
-          <w:szCs w:val="96"/>
-        </w:rPr>
-        <w:t>THANKS!</w:t>
+          <w:sz w:val="72"/>
+          <w:szCs w:val="72"/>
+        </w:rPr>
+        <w:t>THANK</w:t>
+      </w:r>
+      <w:r>
+        <w:rPr>
+          <w:b/>
+          <w:bCs/>
+          <w:i/>
+          <w:iCs/>
+          <w:sz w:val="72"/>
+          <w:szCs w:val="72"/>
+        </w:rPr>
+        <w:t xml:space="preserve"> YOU FOR READING, NOW LAUNCH THE GAME!</w:t>
       </w:r>
     </w:p>
     <w:sectPr>
@@ -2088,7 +2149,7 @@
 </file>
 
 <file path=word/endnotes.xml><?xml version="1.0" encoding="utf-8"?>
-<w:endnotes xmlns:wpc="http://schemas.microsoft.com/office/word/2010/wordprocessingCanvas" xmlns:cx="http://schemas.microsoft.com/office/drawing/2014/chartex" xmlns:cx1="http://schemas.microsoft.com/office/drawing/2015/9/8/chartex" xmlns:cx2="http://schemas.microsoft.com/office/drawing/2015/10/21/chartex" xmlns:cx3="http://schemas.microsoft.com/office/drawing/2016/5/9/chartex" xmlns:cx4="http://schemas.microsoft.com/office/drawing/2016/5/10/chartex" xmlns:cx5="http://schemas.microsoft.com/office/drawing/2016/5/11/chartex" xmlns:cx6="http://schemas.microsoft.com/office/drawing/2016/5/12/chartex" xmlns:cx7="http://schemas.microsoft.com/office/drawing/2016/5/13/chartex" xmlns:cx8="http://schemas.microsoft.com/office/drawing/2016/5/14/chartex" xmlns:mc="http://schemas.openxmlformats.org/markup-compatibility/2006" xmlns:aink="http://schemas.microsoft.com/office/drawing/2016/ink" xmlns:am3d="http://schemas.microsoft.com/office/drawing/2017/model3d" xmlns:o="urn:schemas-microsoft-com:office:office" xmlns:r="http://schemas.openxmlformats.org/officeDocument/2006/relationships" xmlns:m="http://schemas.openxmlformats.org/officeDocument/2006/math" xmlns:v="urn:schemas-microsoft-com:vml" xmlns:wp14="http://schemas.microsoft.com/office/word/2010/wordprocessingDrawing" xmlns:wp="http://schemas.openxmlformats.org/drawingml/2006/wordprocessingDrawing" xmlns:w10="urn:schemas-microsoft-com:office:word" xmlns:w="http://schemas.openxmlformats.org/wordprocessingml/2006/main" xmlns:w14="http://schemas.microsoft.com/office/word/2010/wordml" xmlns:w15="http://schemas.microsoft.com/office/word/2012/wordml" xmlns:w16cex="http://schemas.microsoft.com/office/word/2018/wordml/cex" xmlns:w16cid="http://schemas.microsoft.com/office/word/2016/wordml/cid" xmlns:w16="http://schemas.microsoft.com/office/word/2018/wordml" xmlns:w16se="http://schemas.microsoft.com/office/word/2015/wordml/symex" xmlns:wpg="http://schemas.microsoft.com/office/word/2010/wordprocessingGroup" xmlns:wpi="http://schemas.microsoft.com/office/word/2010/wordprocessingInk" xmlns:wne="http://schemas.microsoft.com/office/word/2006/wordml" xmlns:wps="http://schemas.microsoft.com/office/word/2010/wordprocessingShape" mc:Ignorable="w14 w15 w16se w16cid w16 w16cex wp14">
+<w:endnotes xmlns:wpc="http://schemas.microsoft.com/office/word/2010/wordprocessingCanvas" xmlns:cx="http://schemas.microsoft.com/office/drawing/2014/chartex" xmlns:cx1="http://schemas.microsoft.com/office/drawing/2015/9/8/chartex" xmlns:cx2="http://schemas.microsoft.com/office/drawing/2015/10/21/chartex" xmlns:cx3="http://schemas.microsoft.com/office/drawing/2016/5/9/chartex" xmlns:cx4="http://schemas.microsoft.com/office/drawing/2016/5/10/chartex" xmlns:cx5="http://schemas.microsoft.com/office/drawing/2016/5/11/chartex" xmlns:cx6="http://schemas.microsoft.com/office/drawing/2016/5/12/chartex" xmlns:cx7="http://schemas.microsoft.com/office/drawing/2016/5/13/chartex" xmlns:cx8="http://schemas.microsoft.com/office/drawing/2016/5/14/chartex" xmlns:mc="http://schemas.openxmlformats.org/markup-compatibility/2006" xmlns:aink="http://schemas.microsoft.com/office/drawing/2016/ink" xmlns:am3d="http://schemas.microsoft.com/office/drawing/2017/model3d" xmlns:o="urn:schemas-microsoft-com:office:office" xmlns:r="http://schemas.openxmlformats.org/officeDocument/2006/relationships" xmlns:m="http://schemas.openxmlformats.org/officeDocument/2006/math" xmlns:v="urn:schemas-microsoft-com:vml" xmlns:wp14="http://schemas.microsoft.com/office/word/2010/wordprocessingDrawing" xmlns:wp="http://schemas.openxmlformats.org/drawingml/2006/wordprocessingDrawing" xmlns:w10="urn:schemas-microsoft-com:office:word" xmlns:w="http://schemas.openxmlformats.org/wordprocessingml/2006/main" xmlns:w14="http://schemas.microsoft.com/office/word/2010/wordml" xmlns:w15="http://schemas.microsoft.com/office/word/2012/wordml" xmlns:w16cex="http://schemas.microsoft.com/office/word/2018/wordml/cex" xmlns:w16cid="http://schemas.microsoft.com/office/word/2016/wordml/cid" xmlns:w16="http://schemas.microsoft.com/office/word/2018/wordml" xmlns:w16sdtdh="http://schemas.microsoft.com/office/word/2020/wordml/sdtdatahash" xmlns:w16se="http://schemas.microsoft.com/office/word/2015/wordml/symex" xmlns:wpg="http://schemas.microsoft.com/office/word/2010/wordprocessingGroup" xmlns:wpi="http://schemas.microsoft.com/office/word/2010/wordprocessingInk" xmlns:wne="http://schemas.microsoft.com/office/word/2006/wordml" xmlns:wps="http://schemas.microsoft.com/office/word/2010/wordprocessingShape" mc:Ignorable="w14 w15 w16se w16cid w16 w16cex w16sdtdh wp14">
   <w:endnote w:type="separator" w:id="-1">
     <w:p>
       <w:pPr>
@@ -2113,7 +2174,7 @@
 </file>
 
 <file path=word/footnotes.xml><?xml version="1.0" encoding="utf-8"?>
-<w:footnotes xmlns:wpc="http://schemas.microsoft.com/office/word/2010/wordprocessingCanvas" xmlns:cx="http://schemas.microsoft.com/office/drawing/2014/chartex" xmlns:cx1="http://schemas.microsoft.com/office/drawing/2015/9/8/chartex" xmlns:cx2="http://schemas.microsoft.com/office/drawing/2015/10/21/chartex" xmlns:cx3="http://schemas.microsoft.com/office/drawing/2016/5/9/chartex" xmlns:cx4="http://schemas.microsoft.com/office/drawing/2016/5/10/chartex" xmlns:cx5="http://schemas.microsoft.com/office/drawing/2016/5/11/chartex" xmlns:cx6="http://schemas.microsoft.com/office/drawing/2016/5/12/chartex" xmlns:cx7="http://schemas.microsoft.com/office/drawing/2016/5/13/chartex" xmlns:cx8="http://schemas.microsoft.com/office/drawing/2016/5/14/chartex" xmlns:mc="http://schemas.openxmlformats.org/markup-compatibility/2006" xmlns:aink="http://schemas.microsoft.com/office/drawing/2016/ink" xmlns:am3d="http://schemas.microsoft.com/office/drawing/2017/model3d" xmlns:o="urn:schemas-microsoft-com:office:office" xmlns:r="http://schemas.openxmlformats.org/officeDocument/2006/relationships" xmlns:m="http://schemas.openxmlformats.org/officeDocument/2006/math" xmlns:v="urn:schemas-microsoft-com:vml" xmlns:wp14="http://schemas.microsoft.com/office/word/2010/wordprocessingDrawing" xmlns:wp="http://schemas.openxmlformats.org/drawingml/2006/wordprocessingDrawing" xmlns:w10="urn:schemas-microsoft-com:office:word" xmlns:w="http://schemas.openxmlformats.org/wordprocessingml/2006/main" xmlns:w14="http://schemas.microsoft.com/office/word/2010/wordml" xmlns:w15="http://schemas.microsoft.com/office/word/2012/wordml" xmlns:w16cex="http://schemas.microsoft.com/office/word/2018/wordml/cex" xmlns:w16cid="http://schemas.microsoft.com/office/word/2016/wordml/cid" xmlns:w16="http://schemas.microsoft.com/office/word/2018/wordml" xmlns:w16se="http://schemas.microsoft.com/office/word/2015/wordml/symex" xmlns:wpg="http://schemas.microsoft.com/office/word/2010/wordprocessingGroup" xmlns:wpi="http://schemas.microsoft.com/office/word/2010/wordprocessingInk" xmlns:wne="http://schemas.microsoft.com/office/word/2006/wordml" xmlns:wps="http://schemas.microsoft.com/office/word/2010/wordprocessingShape" mc:Ignorable="w14 w15 w16se w16cid w16 w16cex wp14">
+<w:footnotes xmlns:wpc="http://schemas.microsoft.com/office/word/2010/wordprocessingCanvas" xmlns:cx="http://schemas.microsoft.com/office/drawing/2014/chartex" xmlns:cx1="http://schemas.microsoft.com/office/drawing/2015/9/8/chartex" xmlns:cx2="http://schemas.microsoft.com/office/drawing/2015/10/21/chartex" xmlns:cx3="http://schemas.microsoft.com/office/drawing/2016/5/9/chartex" xmlns:cx4="http://schemas.microsoft.com/office/drawing/2016/5/10/chartex" xmlns:cx5="http://schemas.microsoft.com/office/drawing/2016/5/11/chartex" xmlns:cx6="http://schemas.microsoft.com/office/drawing/2016/5/12/chartex" xmlns:cx7="http://schemas.microsoft.com/office/drawing/2016/5/13/chartex" xmlns:cx8="http://schemas.microsoft.com/office/drawing/2016/5/14/chartex" xmlns:mc="http://schemas.openxmlformats.org/markup-compatibility/2006" xmlns:aink="http://schemas.microsoft.com/office/drawing/2016/ink" xmlns:am3d="http://schemas.microsoft.com/office/drawing/2017/model3d" xmlns:o="urn:schemas-microsoft-com:office:office" xmlns:r="http://schemas.openxmlformats.org/officeDocument/2006/relationships" xmlns:m="http://schemas.openxmlformats.org/officeDocument/2006/math" xmlns:v="urn:schemas-microsoft-com:vml" xmlns:wp14="http://schemas.microsoft.com/office/word/2010/wordprocessingDrawing" xmlns:wp="http://schemas.openxmlformats.org/drawingml/2006/wordprocessingDrawing" xmlns:w10="urn:schemas-microsoft-com:office:word" xmlns:w="http://schemas.openxmlformats.org/wordprocessingml/2006/main" xmlns:w14="http://schemas.microsoft.com/office/word/2010/wordml" xmlns:w15="http://schemas.microsoft.com/office/word/2012/wordml" xmlns:w16cex="http://schemas.microsoft.com/office/word/2018/wordml/cex" xmlns:w16cid="http://schemas.microsoft.com/office/word/2016/wordml/cid" xmlns:w16="http://schemas.microsoft.com/office/word/2018/wordml" xmlns:w16sdtdh="http://schemas.microsoft.com/office/word/2020/wordml/sdtdatahash" xmlns:w16se="http://schemas.microsoft.com/office/word/2015/wordml/symex" xmlns:wpg="http://schemas.microsoft.com/office/word/2010/wordprocessingGroup" xmlns:wpi="http://schemas.microsoft.com/office/word/2010/wordprocessingInk" xmlns:wne="http://schemas.microsoft.com/office/word/2006/wordml" xmlns:wps="http://schemas.microsoft.com/office/word/2010/wordprocessingShape" mc:Ignorable="w14 w15 w16se w16cid w16 w16cex w16sdtdh wp14">
   <w:footnote w:type="separator" w:id="-1">
     <w:p>
       <w:pPr>
@@ -2138,7 +2199,7 @@
 </file>
 
 <file path=word/numbering.xml><?xml version="1.0" encoding="utf-8"?>
-<w:numbering xmlns:wpc="http://schemas.microsoft.com/office/word/2010/wordprocessingCanvas" xmlns:cx="http://schemas.microsoft.com/office/drawing/2014/chartex" xmlns:cx1="http://schemas.microsoft.com/office/drawing/2015/9/8/chartex" xmlns:cx2="http://schemas.microsoft.com/office/drawing/2015/10/21/chartex" xmlns:cx3="http://schemas.microsoft.com/office/drawing/2016/5/9/chartex" xmlns:cx4="http://schemas.microsoft.com/office/drawing/2016/5/10/chartex" xmlns:cx5="http://schemas.microsoft.com/office/drawing/2016/5/11/chartex" xmlns:cx6="http://schemas.microsoft.com/office/drawing/2016/5/12/chartex" xmlns:cx7="http://schemas.microsoft.com/office/drawing/2016/5/13/chartex" xmlns:cx8="http://schemas.microsoft.com/office/drawing/2016/5/14/chartex" xmlns:mc="http://schemas.openxmlformats.org/markup-compatibility/2006" xmlns:aink="http://schemas.microsoft.com/office/drawing/2016/ink" xmlns:am3d="http://schemas.microsoft.com/office/drawing/2017/model3d" xmlns:o="urn:schemas-microsoft-com:office:office" xmlns:r="http://schemas.openxmlformats.org/officeDocument/2006/relationships" xmlns:m="http://schemas.openxmlformats.org/officeDocument/2006/math" xmlns:v="urn:schemas-microsoft-com:vml" xmlns:wp14="http://schemas.microsoft.com/office/word/2010/wordprocessingDrawing" xmlns:wp="http://schemas.openxmlformats.org/drawingml/2006/wordprocessingDrawing" xmlns:w10="urn:schemas-microsoft-com:office:word" xmlns:w="http://schemas.openxmlformats.org/wordprocessingml/2006/main" xmlns:w14="http://schemas.microsoft.com/office/word/2010/wordml" xmlns:w15="http://schemas.microsoft.com/office/word/2012/wordml" xmlns:w16cex="http://schemas.microsoft.com/office/word/2018/wordml/cex" xmlns:w16cid="http://schemas.microsoft.com/office/word/2016/wordml/cid" xmlns:w16="http://schemas.microsoft.com/office/word/2018/wordml" xmlns:w16se="http://schemas.microsoft.com/office/word/2015/wordml/symex" xmlns:wpg="http://schemas.microsoft.com/office/word/2010/wordprocessingGroup" xmlns:wpi="http://schemas.microsoft.com/office/word/2010/wordprocessingInk" xmlns:wne="http://schemas.microsoft.com/office/word/2006/wordml" xmlns:wps="http://schemas.microsoft.com/office/word/2010/wordprocessingShape" mc:Ignorable="w14 w15 w16se w16cid w16 w16cex wp14">
+<w:numbering xmlns:wpc="http://schemas.microsoft.com/office/word/2010/wordprocessingCanvas" xmlns:cx="http://schemas.microsoft.com/office/drawing/2014/chartex" xmlns:cx1="http://schemas.microsoft.com/office/drawing/2015/9/8/chartex" xmlns:cx2="http://schemas.microsoft.com/office/drawing/2015/10/21/chartex" xmlns:cx3="http://schemas.microsoft.com/office/drawing/2016/5/9/chartex" xmlns:cx4="http://schemas.microsoft.com/office/drawing/2016/5/10/chartex" xmlns:cx5="http://schemas.microsoft.com/office/drawing/2016/5/11/chartex" xmlns:cx6="http://schemas.microsoft.com/office/drawing/2016/5/12/chartex" xmlns:cx7="http://schemas.microsoft.com/office/drawing/2016/5/13/chartex" xmlns:cx8="http://schemas.microsoft.com/office/drawing/2016/5/14/chartex" xmlns:mc="http://schemas.openxmlformats.org/markup-compatibility/2006" xmlns:aink="http://schemas.microsoft.com/office/drawing/2016/ink" xmlns:am3d="http://schemas.microsoft.com/office/drawing/2017/model3d" xmlns:o="urn:schemas-microsoft-com:office:office" xmlns:r="http://schemas.openxmlformats.org/officeDocument/2006/relationships" xmlns:m="http://schemas.openxmlformats.org/officeDocument/2006/math" xmlns:v="urn:schemas-microsoft-com:vml" xmlns:wp14="http://schemas.microsoft.com/office/word/2010/wordprocessingDrawing" xmlns:wp="http://schemas.openxmlformats.org/drawingml/2006/wordprocessingDrawing" xmlns:w10="urn:schemas-microsoft-com:office:word" xmlns:w="http://schemas.openxmlformats.org/wordprocessingml/2006/main" xmlns:w14="http://schemas.microsoft.com/office/word/2010/wordml" xmlns:w15="http://schemas.microsoft.com/office/word/2012/wordml" xmlns:w16cex="http://schemas.microsoft.com/office/word/2018/wordml/cex" xmlns:w16cid="http://schemas.microsoft.com/office/word/2016/wordml/cid" xmlns:w16="http://schemas.microsoft.com/office/word/2018/wordml" xmlns:w16sdtdh="http://schemas.microsoft.com/office/word/2020/wordml/sdtdatahash" xmlns:w16se="http://schemas.microsoft.com/office/word/2015/wordml/symex" xmlns:wpg="http://schemas.microsoft.com/office/word/2010/wordprocessingGroup" xmlns:wpi="http://schemas.microsoft.com/office/word/2010/wordprocessingInk" xmlns:wne="http://schemas.microsoft.com/office/word/2006/wordml" xmlns:wps="http://schemas.microsoft.com/office/word/2010/wordprocessingShape" mc:Ignorable="w14 w15 w16se w16cid w16 w16cex w16sdtdh wp14">
   <w:abstractNum w:abstractNumId="0" w15:restartNumberingAfterBreak="0">
     <w:nsid w:val="09897CDD"/>
     <w:multiLevelType w:val="hybridMultilevel"/>
@@ -3135,7 +3196,7 @@
 </file>
 
 <file path=word/styles.xml><?xml version="1.0" encoding="utf-8"?>
-<w:styles xmlns:mc="http://schemas.openxmlformats.org/markup-compatibility/2006" xmlns:r="http://schemas.openxmlformats.org/officeDocument/2006/relationships" xmlns:w="http://schemas.openxmlformats.org/wordprocessingml/2006/main" xmlns:w14="http://schemas.microsoft.com/office/word/2010/wordml" xmlns:w15="http://schemas.microsoft.com/office/word/2012/wordml" xmlns:w16cex="http://schemas.microsoft.com/office/word/2018/wordml/cex" xmlns:w16cid="http://schemas.microsoft.com/office/word/2016/wordml/cid" xmlns:w16="http://schemas.microsoft.com/office/word/2018/wordml" xmlns:w16se="http://schemas.microsoft.com/office/word/2015/wordml/symex" mc:Ignorable="w14 w15 w16se w16cid w16 w16cex">
+<w:styles xmlns:mc="http://schemas.openxmlformats.org/markup-compatibility/2006" xmlns:r="http://schemas.openxmlformats.org/officeDocument/2006/relationships" xmlns:w="http://schemas.openxmlformats.org/wordprocessingml/2006/main" xmlns:w14="http://schemas.microsoft.com/office/word/2010/wordml" xmlns:w15="http://schemas.microsoft.com/office/word/2012/wordml" xmlns:w16cex="http://schemas.microsoft.com/office/word/2018/wordml/cex" xmlns:w16cid="http://schemas.microsoft.com/office/word/2016/wordml/cid" xmlns:w16="http://schemas.microsoft.com/office/word/2018/wordml" xmlns:w16sdtdh="http://schemas.microsoft.com/office/word/2020/wordml/sdtdatahash" xmlns:w16se="http://schemas.microsoft.com/office/word/2015/wordml/symex" mc:Ignorable="w14 w15 w16se w16cid w16 w16cex w16sdtdh">
   <w:docDefaults>
     <w:rPrDefault>
       <w:rPr>
@@ -3536,7 +3597,6 @@
   <w:style w:type="character" w:default="1" w:styleId="DefaultParagraphFont">
     <w:name w:val="Default Paragraph Font"/>
     <w:uiPriority w:val="1"/>
-    <w:semiHidden/>
     <w:unhideWhenUsed/>
   </w:style>
   <w:style w:type="table" w:default="1" w:styleId="TableNormal">

</xml_diff>